<commit_message>
Morphologischer Kasten mit Bildern
</commit_message>
<xml_diff>
--- a/Morphologischer Kasten.docx
+++ b/Morphologischer Kasten.docx
@@ -1,95 +1,209 @@
 
 <file path=word/document.xml><?xml version="1.0" encoding="utf-8"?>
-<w:document xmlns:wpc="http://schemas.microsoft.com/office/word/2010/wordprocessingCanvas" xmlns:mc="http://schemas.openxmlformats.org/markup-compatibility/2006" xmlns:o="urn:schemas-microsoft-com:office:office" xmlns:r="http://schemas.openxmlformats.org/officeDocument/2006/relationships" xmlns:m="http://schemas.openxmlformats.org/officeDocument/2006/math" xmlns:v="urn:schemas-microsoft-com:vml" xmlns:wp14="http://schemas.microsoft.com/office/word/2010/wordprocessingDrawing" xmlns:wp="http://schemas.openxmlformats.org/drawingml/2006/wordprocessingDrawing" xmlns:w10="urn:schemas-microsoft-com:office:word" xmlns:w="http://schemas.openxmlformats.org/wordprocessingml/2006/main" xmlns:w14="http://schemas.microsoft.com/office/word/2010/wordml" xmlns:w15="http://schemas.microsoft.com/office/word/2012/wordml" xmlns:wpg="http://schemas.microsoft.com/office/word/2010/wordprocessingGroup" xmlns:wpi="http://schemas.microsoft.com/office/word/2010/wordprocessingInk" xmlns:wne="http://schemas.microsoft.com/office/word/2006/wordml" xmlns:wps="http://schemas.microsoft.com/office/word/2010/wordprocessingShape" mc:Ignorable="w14 w15 wp14">
+<w:document xmlns:wpc="http://schemas.microsoft.com/office/word/2010/wordprocessingCanvas" xmlns:cx="http://schemas.microsoft.com/office/drawing/2014/chartex" xmlns:cx1="http://schemas.microsoft.com/office/drawing/2015/9/8/chartex" xmlns:cx2="http://schemas.microsoft.com/office/drawing/2015/10/21/chartex" xmlns:cx3="http://schemas.microsoft.com/office/drawing/2016/5/9/chartex" xmlns:cx4="http://schemas.microsoft.com/office/drawing/2016/5/10/chartex" xmlns:cx5="http://schemas.microsoft.com/office/drawing/2016/5/11/chartex" xmlns:cx6="http://schemas.microsoft.com/office/drawing/2016/5/12/chartex" xmlns:cx7="http://schemas.microsoft.com/office/drawing/2016/5/13/chartex" xmlns:cx8="http://schemas.microsoft.com/office/drawing/2016/5/14/chartex" xmlns:mc="http://schemas.openxmlformats.org/markup-compatibility/2006" xmlns:aink="http://schemas.microsoft.com/office/drawing/2016/ink" xmlns:am3d="http://schemas.microsoft.com/office/drawing/2017/model3d" xmlns:o="urn:schemas-microsoft-com:office:office" xmlns:r="http://schemas.openxmlformats.org/officeDocument/2006/relationships" xmlns:m="http://schemas.openxmlformats.org/officeDocument/2006/math" xmlns:v="urn:schemas-microsoft-com:vml" xmlns:wp14="http://schemas.microsoft.com/office/word/2010/wordprocessingDrawing" xmlns:wp="http://schemas.openxmlformats.org/drawingml/2006/wordprocessingDrawing" xmlns:w10="urn:schemas-microsoft-com:office:word" xmlns:w="http://schemas.openxmlformats.org/wordprocessingml/2006/main" xmlns:w14="http://schemas.microsoft.com/office/word/2010/wordml" xmlns:w15="http://schemas.microsoft.com/office/word/2012/wordml" xmlns:w16cid="http://schemas.microsoft.com/office/word/2016/wordml/cid" xmlns:w16se="http://schemas.microsoft.com/office/word/2015/wordml/symex" xmlns:wpg="http://schemas.microsoft.com/office/word/2010/wordprocessingGroup" xmlns:wpi="http://schemas.microsoft.com/office/word/2010/wordprocessingInk" xmlns:wne="http://schemas.microsoft.com/office/word/2006/wordml" xmlns:wps="http://schemas.microsoft.com/office/word/2010/wordprocessingShape" mc:Ignorable="w14 w15 w16se w16cid wp14">
   <w:body>
-    <w:p>
-      <w:pPr>
-        <w:ind w:left="708"/>
-      </w:pPr>
-      <w:r>
-        <w:t>Morphologischer Kasten:</w:t>
-      </w:r>
-    </w:p>
     <w:tbl>
       <w:tblPr>
         <w:tblStyle w:val="Tabellenraster"/>
-        <w:tblW w:w="9513" w:type="dxa"/>
-        <w:tblInd w:w="137" w:type="dxa"/>
+        <w:tblpPr w:leftFromText="141" w:rightFromText="141" w:vertAnchor="text" w:horzAnchor="page" w:tblpX="469" w:tblpY="-225"/>
+        <w:tblW w:w="14737" w:type="dxa"/>
+        <w:tblLayout w:type="fixed"/>
         <w:tblLook w:val="04A0" w:firstRow="1" w:lastRow="0" w:firstColumn="1" w:lastColumn="0" w:noHBand="0" w:noVBand="1"/>
       </w:tblPr>
       <w:tblGrid>
-        <w:gridCol w:w="2206"/>
-        <w:gridCol w:w="1672"/>
-        <w:gridCol w:w="2524"/>
-        <w:gridCol w:w="2030"/>
-        <w:gridCol w:w="1987"/>
+        <w:gridCol w:w="1838"/>
+        <w:gridCol w:w="3969"/>
+        <w:gridCol w:w="3544"/>
+        <w:gridCol w:w="2410"/>
+        <w:gridCol w:w="2976"/>
       </w:tblGrid>
       <w:tr>
-        <w:tc>
-          <w:tcPr>
-            <w:tcW w:w="2078" w:type="dxa"/>
-          </w:tcPr>
-          <w:p/>
-        </w:tc>
-        <w:tc>
-          <w:tcPr>
-            <w:tcW w:w="1642" w:type="dxa"/>
-          </w:tcPr>
-          <w:p/>
-        </w:tc>
-        <w:tc>
-          <w:tcPr>
-            <w:tcW w:w="1921" w:type="dxa"/>
-          </w:tcPr>
-          <w:p/>
-        </w:tc>
-        <w:tc>
-          <w:tcPr>
-            <w:tcW w:w="2030" w:type="dxa"/>
-          </w:tcPr>
-          <w:p/>
-        </w:tc>
-        <w:tc>
-          <w:tcPr>
-            <w:tcW w:w="1842" w:type="dxa"/>
+        <w:trPr>
+          <w:trHeight w:val="983"/>
+        </w:trPr>
+        <w:tc>
+          <w:tcPr>
+            <w:tcW w:w="1838" w:type="dxa"/>
+          </w:tcPr>
+          <w:p/>
+          <w:p/>
+          <w:p>
+            <w:r>
+              <w:t>Morphologischer Kasten:</w:t>
+            </w:r>
+          </w:p>
+          <w:p/>
+        </w:tc>
+        <w:tc>
+          <w:tcPr>
+            <w:tcW w:w="3969" w:type="dxa"/>
+          </w:tcPr>
+          <w:p/>
+        </w:tc>
+        <w:tc>
+          <w:tcPr>
+            <w:tcW w:w="3544" w:type="dxa"/>
+          </w:tcPr>
+          <w:p/>
+        </w:tc>
+        <w:tc>
+          <w:tcPr>
+            <w:tcW w:w="2410" w:type="dxa"/>
+          </w:tcPr>
+          <w:p/>
+        </w:tc>
+        <w:tc>
+          <w:tcPr>
+            <w:tcW w:w="2976" w:type="dxa"/>
           </w:tcPr>
           <w:p/>
         </w:tc>
       </w:tr>
       <w:tr>
-        <w:tc>
-          <w:tcPr>
-            <w:tcW w:w="2078" w:type="dxa"/>
+        <w:trPr>
+          <w:cantSplit/>
+          <w:trHeight w:val="1134"/>
+        </w:trPr>
+        <w:tc>
+          <w:tcPr>
+            <w:tcW w:w="1838" w:type="dxa"/>
           </w:tcPr>
           <w:p>
             <w:r>
               <w:t>Axiale Sicherung des Kettenrades</w:t>
             </w:r>
           </w:p>
-        </w:tc>
-        <w:tc>
-          <w:tcPr>
-            <w:tcW w:w="1642" w:type="dxa"/>
+          <w:p/>
+        </w:tc>
+        <w:tc>
+          <w:tcPr>
+            <w:tcW w:w="3969" w:type="dxa"/>
           </w:tcPr>
           <w:p>
             <w:r>
               <w:t>Kronenmutter</w:t>
             </w:r>
           </w:p>
-        </w:tc>
-        <w:tc>
-          <w:tcPr>
-            <w:tcW w:w="1921" w:type="dxa"/>
+          <w:p>
+            <w:hyperlink r:id="rId4" w:history="1">
+              <w:r>
+                <w:rPr>
+                  <w:rStyle w:val="Hyperlink"/>
+                </w:rPr>
+                <w:t>https://www.et-anhaengertechnik.de/Kronenmutter-M24-x-15</w:t>
+              </w:r>
+            </w:hyperlink>
+          </w:p>
+          <w:p/>
+          <w:p>
+            <w:r>
+              <w:rPr>
+                <w:noProof/>
+              </w:rPr>
+              <w:drawing>
+                <wp:inline distT="0" distB="0" distL="0" distR="0" wp14:anchorId="388EC90D" wp14:editId="58C3CC9D">
+                  <wp:extent cx="1047750" cy="979683"/>
+                  <wp:effectExtent l="0" t="0" r="0" b="0"/>
+                  <wp:docPr id="2" name="Grafik 2"/>
+                  <wp:cNvGraphicFramePr>
+                    <a:graphicFrameLocks xmlns:a="http://schemas.openxmlformats.org/drawingml/2006/main" noChangeAspect="1"/>
+                  </wp:cNvGraphicFramePr>
+                  <a:graphic xmlns:a="http://schemas.openxmlformats.org/drawingml/2006/main">
+                    <a:graphicData uri="http://schemas.openxmlformats.org/drawingml/2006/picture">
+                      <pic:pic xmlns:pic="http://schemas.openxmlformats.org/drawingml/2006/picture">
+                        <pic:nvPicPr>
+                          <pic:cNvPr id="1" name=""/>
+                          <pic:cNvPicPr/>
+                        </pic:nvPicPr>
+                        <pic:blipFill>
+                          <a:blip r:embed="rId5"/>
+                          <a:stretch>
+                            <a:fillRect/>
+                          </a:stretch>
+                        </pic:blipFill>
+                        <pic:spPr>
+                          <a:xfrm>
+                            <a:off x="0" y="0"/>
+                            <a:ext cx="1068117" cy="998727"/>
+                          </a:xfrm>
+                          <a:prstGeom prst="rect">
+                            <a:avLst/>
+                          </a:prstGeom>
+                        </pic:spPr>
+                      </pic:pic>
+                    </a:graphicData>
+                  </a:graphic>
+                </wp:inline>
+              </w:drawing>
+            </w:r>
+          </w:p>
+        </w:tc>
+        <w:tc>
+          <w:tcPr>
+            <w:tcW w:w="3544" w:type="dxa"/>
           </w:tcPr>
           <w:p>
             <w:r>
               <w:t>Sicherungsring</w:t>
             </w:r>
           </w:p>
-        </w:tc>
-        <w:tc>
-          <w:tcPr>
-            <w:tcW w:w="2030" w:type="dxa"/>
+          <w:p>
+            <w:r>
+              <w:rPr>
+                <w:noProof/>
+              </w:rPr>
+              <w:drawing>
+                <wp:inline distT="0" distB="0" distL="0" distR="0" wp14:anchorId="6A8D9B84" wp14:editId="55941A27">
+                  <wp:extent cx="981075" cy="1006448"/>
+                  <wp:effectExtent l="0" t="0" r="0" b="3810"/>
+                  <wp:docPr id="3" name="Grafik 3"/>
+                  <wp:cNvGraphicFramePr>
+                    <a:graphicFrameLocks xmlns:a="http://schemas.openxmlformats.org/drawingml/2006/main" noChangeAspect="1"/>
+                  </wp:cNvGraphicFramePr>
+                  <a:graphic xmlns:a="http://schemas.openxmlformats.org/drawingml/2006/main">
+                    <a:graphicData uri="http://schemas.openxmlformats.org/drawingml/2006/picture">
+                      <pic:pic xmlns:pic="http://schemas.openxmlformats.org/drawingml/2006/picture">
+                        <pic:nvPicPr>
+                          <pic:cNvPr id="1" name=""/>
+                          <pic:cNvPicPr/>
+                        </pic:nvPicPr>
+                        <pic:blipFill>
+                          <a:blip r:embed="rId6"/>
+                          <a:stretch>
+                            <a:fillRect/>
+                          </a:stretch>
+                        </pic:blipFill>
+                        <pic:spPr>
+                          <a:xfrm>
+                            <a:off x="0" y="0"/>
+                            <a:ext cx="990206" cy="1015816"/>
+                          </a:xfrm>
+                          <a:prstGeom prst="rect">
+                            <a:avLst/>
+                          </a:prstGeom>
+                        </pic:spPr>
+                      </pic:pic>
+                    </a:graphicData>
+                  </a:graphic>
+                </wp:inline>
+              </w:drawing>
+            </w:r>
+          </w:p>
+          <w:p>
+            <w:hyperlink r:id="rId7" w:history="1">
+              <w:r>
+                <w:rPr>
+                  <w:rStyle w:val="Hyperlink"/>
+                </w:rPr>
+                <w:t>https://www.hornbach.de/shop/Sicherungsring-Form-A-20x1-2-mm/7633140/artikel.html</w:t>
+              </w:r>
+            </w:hyperlink>
+          </w:p>
+          <w:p/>
+        </w:tc>
+        <w:tc>
+          <w:tcPr>
+            <w:tcW w:w="2410" w:type="dxa"/>
           </w:tcPr>
           <w:p>
             <w:r>
@@ -99,11 +213,53 @@
         </w:tc>
         <w:tc>
           <w:tcPr>
-            <w:tcW w:w="1842" w:type="dxa"/>
+            <w:tcW w:w="2976" w:type="dxa"/>
           </w:tcPr>
           <w:p>
             <w:r>
               <w:t>Selbstsichernde Mutter</w:t>
+            </w:r>
+          </w:p>
+          <w:p>
+            <w:r>
+              <w:rPr>
+                <w:noProof/>
+              </w:rPr>
+              <w:drawing>
+                <wp:inline distT="0" distB="0" distL="0" distR="0" wp14:anchorId="2DBC2608" wp14:editId="260BCEE9">
+                  <wp:extent cx="895095" cy="883368"/>
+                  <wp:effectExtent l="0" t="0" r="635" b="0"/>
+                  <wp:docPr id="1" name="Grafik 1"/>
+                  <wp:cNvGraphicFramePr>
+                    <a:graphicFrameLocks xmlns:a="http://schemas.openxmlformats.org/drawingml/2006/main" noChangeAspect="1"/>
+                  </wp:cNvGraphicFramePr>
+                  <a:graphic xmlns:a="http://schemas.openxmlformats.org/drawingml/2006/main">
+                    <a:graphicData uri="http://schemas.openxmlformats.org/drawingml/2006/picture">
+                      <pic:pic xmlns:pic="http://schemas.openxmlformats.org/drawingml/2006/picture">
+                        <pic:nvPicPr>
+                          <pic:cNvPr id="1" name=""/>
+                          <pic:cNvPicPr/>
+                        </pic:nvPicPr>
+                        <pic:blipFill>
+                          <a:blip r:embed="rId8"/>
+                          <a:stretch>
+                            <a:fillRect/>
+                          </a:stretch>
+                        </pic:blipFill>
+                        <pic:spPr>
+                          <a:xfrm>
+                            <a:off x="0" y="0"/>
+                            <a:ext cx="930408" cy="918218"/>
+                          </a:xfrm>
+                          <a:prstGeom prst="rect">
+                            <a:avLst/>
+                          </a:prstGeom>
+                        </pic:spPr>
+                      </pic:pic>
+                    </a:graphicData>
+                  </a:graphic>
+                </wp:inline>
+              </w:drawing>
             </w:r>
           </w:p>
         </w:tc>
@@ -111,7 +267,7 @@
       <w:tr>
         <w:tc>
           <w:tcPr>
-            <w:tcW w:w="2078" w:type="dxa"/>
+            <w:tcW w:w="1838" w:type="dxa"/>
           </w:tcPr>
           <w:p>
             <w:r>
@@ -121,49 +277,301 @@
         </w:tc>
         <w:tc>
           <w:tcPr>
-            <w:tcW w:w="1642" w:type="dxa"/>
-          </w:tcPr>
-          <w:p>
+            <w:tcW w:w="3969" w:type="dxa"/>
+          </w:tcPr>
+          <w:p>
+            <w:pPr>
+              <w:tabs>
+                <w:tab w:val="center" w:pos="1660"/>
+              </w:tabs>
+            </w:pPr>
             <w:r>
               <w:t>Passfeder</w:t>
             </w:r>
           </w:p>
-        </w:tc>
-        <w:tc>
-          <w:tcPr>
-            <w:tcW w:w="1921" w:type="dxa"/>
+          <w:p>
+            <w:pPr>
+              <w:tabs>
+                <w:tab w:val="center" w:pos="1660"/>
+              </w:tabs>
+            </w:pPr>
+            <w:r>
+              <w:rPr>
+                <w:noProof/>
+              </w:rPr>
+              <w:drawing>
+                <wp:inline distT="0" distB="0" distL="0" distR="0" wp14:anchorId="2E0D777E" wp14:editId="55ADF51D">
+                  <wp:extent cx="1722492" cy="819302"/>
+                  <wp:effectExtent l="0" t="0" r="0" b="0"/>
+                  <wp:docPr id="4" name="Grafik 4"/>
+                  <wp:cNvGraphicFramePr>
+                    <a:graphicFrameLocks xmlns:a="http://schemas.openxmlformats.org/drawingml/2006/main" noChangeAspect="1"/>
+                  </wp:cNvGraphicFramePr>
+                  <a:graphic xmlns:a="http://schemas.openxmlformats.org/drawingml/2006/main">
+                    <a:graphicData uri="http://schemas.openxmlformats.org/drawingml/2006/picture">
+                      <pic:pic xmlns:pic="http://schemas.openxmlformats.org/drawingml/2006/picture">
+                        <pic:nvPicPr>
+                          <pic:cNvPr id="1" name=""/>
+                          <pic:cNvPicPr/>
+                        </pic:nvPicPr>
+                        <pic:blipFill>
+                          <a:blip r:embed="rId9"/>
+                          <a:stretch>
+                            <a:fillRect/>
+                          </a:stretch>
+                        </pic:blipFill>
+                        <pic:spPr>
+                          <a:xfrm>
+                            <a:off x="0" y="0"/>
+                            <a:ext cx="1739461" cy="827373"/>
+                          </a:xfrm>
+                          <a:prstGeom prst="rect">
+                            <a:avLst/>
+                          </a:prstGeom>
+                        </pic:spPr>
+                      </pic:pic>
+                    </a:graphicData>
+                  </a:graphic>
+                </wp:inline>
+              </w:drawing>
+            </w:r>
+          </w:p>
+          <w:p>
+            <w:pPr>
+              <w:tabs>
+                <w:tab w:val="center" w:pos="1660"/>
+              </w:tabs>
+            </w:pPr>
+            <w:hyperlink r:id="rId10" w:history="1">
+              <w:r>
+                <w:rPr>
+                  <w:rStyle w:val="Hyperlink"/>
+                </w:rPr>
+                <w:t>https://www.klocke-antrieb.de/wp-content/uploads/Klocke_Welle_Nabe</w:t>
+              </w:r>
+              <w:r>
+                <w:rPr>
+                  <w:rStyle w:val="Hyperlink"/>
+                </w:rPr>
+                <w:t>_Verbindung_Broschuere.pdf</w:t>
+              </w:r>
+            </w:hyperlink>
+          </w:p>
+          <w:p>
+            <w:pPr>
+              <w:tabs>
+                <w:tab w:val="center" w:pos="1660"/>
+              </w:tabs>
+            </w:pPr>
+          </w:p>
+        </w:tc>
+        <w:tc>
+          <w:tcPr>
+            <w:tcW w:w="3544" w:type="dxa"/>
           </w:tcPr>
           <w:p>
             <w:r>
               <w:t>Keilwelle</w:t>
             </w:r>
           </w:p>
-        </w:tc>
-        <w:tc>
-          <w:tcPr>
-            <w:tcW w:w="2030" w:type="dxa"/>
+          <w:p>
+            <w:r>
+              <w:rPr>
+                <w:noProof/>
+              </w:rPr>
+              <w:drawing>
+                <wp:inline distT="0" distB="0" distL="0" distR="0" wp14:anchorId="0DA1394C" wp14:editId="7D1FD154">
+                  <wp:extent cx="1411833" cy="855656"/>
+                  <wp:effectExtent l="0" t="0" r="0" b="1905"/>
+                  <wp:docPr id="5" name="Grafik 5"/>
+                  <wp:cNvGraphicFramePr>
+                    <a:graphicFrameLocks xmlns:a="http://schemas.openxmlformats.org/drawingml/2006/main" noChangeAspect="1"/>
+                  </wp:cNvGraphicFramePr>
+                  <a:graphic xmlns:a="http://schemas.openxmlformats.org/drawingml/2006/main">
+                    <a:graphicData uri="http://schemas.openxmlformats.org/drawingml/2006/picture">
+                      <pic:pic xmlns:pic="http://schemas.openxmlformats.org/drawingml/2006/picture">
+                        <pic:nvPicPr>
+                          <pic:cNvPr id="1" name=""/>
+                          <pic:cNvPicPr/>
+                        </pic:nvPicPr>
+                        <pic:blipFill>
+                          <a:blip r:embed="rId11"/>
+                          <a:stretch>
+                            <a:fillRect/>
+                          </a:stretch>
+                        </pic:blipFill>
+                        <pic:spPr>
+                          <a:xfrm>
+                            <a:off x="0" y="0"/>
+                            <a:ext cx="1424376" cy="863258"/>
+                          </a:xfrm>
+                          <a:prstGeom prst="rect">
+                            <a:avLst/>
+                          </a:prstGeom>
+                        </pic:spPr>
+                      </pic:pic>
+                    </a:graphicData>
+                  </a:graphic>
+                </wp:inline>
+              </w:drawing>
+            </w:r>
+          </w:p>
+          <w:p>
+            <w:hyperlink r:id="rId12" w:history="1">
+              <w:r>
+                <w:rPr>
+                  <w:rStyle w:val="Hyperlink"/>
+                </w:rPr>
+                <w:t>https://www.gg-antriebstechnik.de/antriebstechnik/keilwellenantriebe/</w:t>
+              </w:r>
+            </w:hyperlink>
+          </w:p>
+          <w:p/>
+        </w:tc>
+        <w:tc>
+          <w:tcPr>
+            <w:tcW w:w="2410" w:type="dxa"/>
           </w:tcPr>
           <w:p>
             <w:r>
               <w:t>Zahnwelle</w:t>
             </w:r>
           </w:p>
-        </w:tc>
-        <w:tc>
-          <w:tcPr>
-            <w:tcW w:w="1842" w:type="dxa"/>
+          <w:p>
+            <w:r>
+              <w:rPr>
+                <w:noProof/>
+              </w:rPr>
+              <w:drawing>
+                <wp:inline distT="0" distB="0" distL="0" distR="0" wp14:anchorId="48AE709C" wp14:editId="6722FC7E">
+                  <wp:extent cx="1371136" cy="1028378"/>
+                  <wp:effectExtent l="0" t="0" r="635" b="635"/>
+                  <wp:docPr id="6" name="Bild 1" descr="Zahnwelle DIN 5482 auf einer Wälzfräsmaschine"/>
+                  <wp:cNvGraphicFramePr>
+                    <a:graphicFrameLocks xmlns:a="http://schemas.openxmlformats.org/drawingml/2006/main" noChangeAspect="1"/>
+                  </wp:cNvGraphicFramePr>
+                  <a:graphic xmlns:a="http://schemas.openxmlformats.org/drawingml/2006/main">
+                    <a:graphicData uri="http://schemas.openxmlformats.org/drawingml/2006/picture">
+                      <pic:pic xmlns:pic="http://schemas.openxmlformats.org/drawingml/2006/picture">
+                        <pic:nvPicPr>
+                          <pic:cNvPr id="0" name="Picture 1" descr="Zahnwelle DIN 5482 auf einer Wälzfräsmaschine"/>
+                          <pic:cNvPicPr>
+                            <a:picLocks noChangeAspect="1" noChangeArrowheads="1"/>
+                          </pic:cNvPicPr>
+                        </pic:nvPicPr>
+                        <pic:blipFill>
+                          <a:blip r:embed="rId13" cstate="print">
+                            <a:extLst>
+                              <a:ext uri="{28A0092B-C50C-407E-A947-70E740481C1C}">
+                                <a14:useLocalDpi xmlns:a14="http://schemas.microsoft.com/office/drawing/2010/main" val="0"/>
+                              </a:ext>
+                            </a:extLst>
+                          </a:blip>
+                          <a:srcRect/>
+                          <a:stretch>
+                            <a:fillRect/>
+                          </a:stretch>
+                        </pic:blipFill>
+                        <pic:spPr bwMode="auto">
+                          <a:xfrm>
+                            <a:off x="0" y="0"/>
+                            <a:ext cx="1398416" cy="1048838"/>
+                          </a:xfrm>
+                          <a:prstGeom prst="rect">
+                            <a:avLst/>
+                          </a:prstGeom>
+                          <a:noFill/>
+                          <a:ln>
+                            <a:noFill/>
+                          </a:ln>
+                        </pic:spPr>
+                      </pic:pic>
+                    </a:graphicData>
+                  </a:graphic>
+                </wp:inline>
+              </w:drawing>
+            </w:r>
+          </w:p>
+          <w:p>
+            <w:hyperlink r:id="rId14" w:history="1">
+              <w:r>
+                <w:rPr>
+                  <w:rStyle w:val="Hyperlink"/>
+                </w:rPr>
+                <w:t>https://www.kautz.de/produkte/profilwellen/</w:t>
+              </w:r>
+            </w:hyperlink>
+          </w:p>
+          <w:p/>
+        </w:tc>
+        <w:tc>
+          <w:tcPr>
+            <w:tcW w:w="2976" w:type="dxa"/>
           </w:tcPr>
           <w:p>
             <w:r>
               <w:t>Polygonwelle</w:t>
             </w:r>
           </w:p>
+          <w:p>
+            <w:r>
+              <w:rPr>
+                <w:noProof/>
+              </w:rPr>
+              <w:drawing>
+                <wp:inline distT="0" distB="0" distL="0" distR="0" wp14:anchorId="443D5639" wp14:editId="0021AA7E">
+                  <wp:extent cx="1428276" cy="819936"/>
+                  <wp:effectExtent l="0" t="0" r="635" b="0"/>
+                  <wp:docPr id="7" name="Grafik 7"/>
+                  <wp:cNvGraphicFramePr>
+                    <a:graphicFrameLocks xmlns:a="http://schemas.openxmlformats.org/drawingml/2006/main" noChangeAspect="1"/>
+                  </wp:cNvGraphicFramePr>
+                  <a:graphic xmlns:a="http://schemas.openxmlformats.org/drawingml/2006/main">
+                    <a:graphicData uri="http://schemas.openxmlformats.org/drawingml/2006/picture">
+                      <pic:pic xmlns:pic="http://schemas.openxmlformats.org/drawingml/2006/picture">
+                        <pic:nvPicPr>
+                          <pic:cNvPr id="1" name=""/>
+                          <pic:cNvPicPr/>
+                        </pic:nvPicPr>
+                        <pic:blipFill>
+                          <a:blip r:embed="rId15"/>
+                          <a:stretch>
+                            <a:fillRect/>
+                          </a:stretch>
+                        </pic:blipFill>
+                        <pic:spPr>
+                          <a:xfrm>
+                            <a:off x="0" y="0"/>
+                            <a:ext cx="1458112" cy="837064"/>
+                          </a:xfrm>
+                          <a:prstGeom prst="rect">
+                            <a:avLst/>
+                          </a:prstGeom>
+                        </pic:spPr>
+                      </pic:pic>
+                    </a:graphicData>
+                  </a:graphic>
+                </wp:inline>
+              </w:drawing>
+            </w:r>
+          </w:p>
+          <w:p>
+            <w:hyperlink r:id="rId16" w:history="1">
+              <w:r>
+                <w:rPr>
+                  <w:rStyle w:val="Hyperlink"/>
+                </w:rPr>
+                <w:t>http://www.polygon-gmbh.de/polygonprofile/</w:t>
+              </w:r>
+            </w:hyperlink>
+          </w:p>
+          <w:p/>
         </w:tc>
       </w:tr>
       <w:tr>
         <w:tc>
           <w:tcPr>
-            <w:tcW w:w="2078" w:type="dxa"/>
+            <w:tcW w:w="1838" w:type="dxa"/>
           </w:tcPr>
           <w:p>
             <w:r>
@@ -173,33 +581,140 @@
         </w:tc>
         <w:tc>
           <w:tcPr>
-            <w:tcW w:w="1642" w:type="dxa"/>
+            <w:tcW w:w="3969" w:type="dxa"/>
           </w:tcPr>
           <w:p>
             <w:r>
               <w:t>Zahnkette</w:t>
             </w:r>
           </w:p>
-        </w:tc>
-        <w:tc>
-          <w:tcPr>
-            <w:tcW w:w="1921" w:type="dxa"/>
-          </w:tcPr>
-          <w:p>
-            <w:r>
+          <w:p>
+            <w:r>
+              <w:rPr>
+                <w:noProof/>
+              </w:rPr>
+              <w:drawing>
+                <wp:inline distT="0" distB="0" distL="0" distR="0" wp14:anchorId="269658D3" wp14:editId="70DA6134">
+                  <wp:extent cx="1293963" cy="1276477"/>
+                  <wp:effectExtent l="0" t="0" r="1905" b="0"/>
+                  <wp:docPr id="8" name="Grafik 8"/>
+                  <wp:cNvGraphicFramePr>
+                    <a:graphicFrameLocks xmlns:a="http://schemas.openxmlformats.org/drawingml/2006/main" noChangeAspect="1"/>
+                  </wp:cNvGraphicFramePr>
+                  <a:graphic xmlns:a="http://schemas.openxmlformats.org/drawingml/2006/main">
+                    <a:graphicData uri="http://schemas.openxmlformats.org/drawingml/2006/picture">
+                      <pic:pic xmlns:pic="http://schemas.openxmlformats.org/drawingml/2006/picture">
+                        <pic:nvPicPr>
+                          <pic:cNvPr id="1" name=""/>
+                          <pic:cNvPicPr/>
+                        </pic:nvPicPr>
+                        <pic:blipFill>
+                          <a:blip r:embed="rId17"/>
+                          <a:stretch>
+                            <a:fillRect/>
+                          </a:stretch>
+                        </pic:blipFill>
+                        <pic:spPr>
+                          <a:xfrm>
+                            <a:off x="0" y="0"/>
+                            <a:ext cx="1304364" cy="1286737"/>
+                          </a:xfrm>
+                          <a:prstGeom prst="rect">
+                            <a:avLst/>
+                          </a:prstGeom>
+                        </pic:spPr>
+                      </pic:pic>
+                    </a:graphicData>
+                  </a:graphic>
+                </wp:inline>
+              </w:drawing>
+            </w:r>
+          </w:p>
+          <w:p>
+            <w:hyperlink r:id="rId18" w:history="1">
+              <w:r>
+                <w:rPr>
+                  <w:rStyle w:val="Hyperlink"/>
+                </w:rPr>
+                <w:t>https://www.renoldtoothchain.de/anwendungen/anwendungen-fuer-antriebe/#nogo</w:t>
+              </w:r>
+            </w:hyperlink>
+          </w:p>
+          <w:p/>
+        </w:tc>
+        <w:tc>
+          <w:tcPr>
+            <w:tcW w:w="3544" w:type="dxa"/>
+          </w:tcPr>
+          <w:p>
+            <w:r>
+              <w:lastRenderedPageBreak/>
               <w:t>Rollenkette</w:t>
             </w:r>
           </w:p>
-        </w:tc>
-        <w:tc>
-          <w:tcPr>
-            <w:tcW w:w="2030" w:type="dxa"/>
-          </w:tcPr>
-          <w:p/>
-        </w:tc>
-        <w:tc>
-          <w:tcPr>
-            <w:tcW w:w="1842" w:type="dxa"/>
+          <w:p>
+            <w:r>
+              <w:rPr>
+                <w:noProof/>
+              </w:rPr>
+              <w:drawing>
+                <wp:inline distT="0" distB="0" distL="0" distR="0" wp14:anchorId="04D00C38" wp14:editId="3C716B6E">
+                  <wp:extent cx="1416811" cy="1104181"/>
+                  <wp:effectExtent l="0" t="0" r="0" b="1270"/>
+                  <wp:docPr id="9" name="Grafik 9"/>
+                  <wp:cNvGraphicFramePr>
+                    <a:graphicFrameLocks xmlns:a="http://schemas.openxmlformats.org/drawingml/2006/main" noChangeAspect="1"/>
+                  </wp:cNvGraphicFramePr>
+                  <a:graphic xmlns:a="http://schemas.openxmlformats.org/drawingml/2006/main">
+                    <a:graphicData uri="http://schemas.openxmlformats.org/drawingml/2006/picture">
+                      <pic:pic xmlns:pic="http://schemas.openxmlformats.org/drawingml/2006/picture">
+                        <pic:nvPicPr>
+                          <pic:cNvPr id="1" name=""/>
+                          <pic:cNvPicPr/>
+                        </pic:nvPicPr>
+                        <pic:blipFill>
+                          <a:blip r:embed="rId19"/>
+                          <a:stretch>
+                            <a:fillRect/>
+                          </a:stretch>
+                        </pic:blipFill>
+                        <pic:spPr>
+                          <a:xfrm>
+                            <a:off x="0" y="0"/>
+                            <a:ext cx="1424610" cy="1110259"/>
+                          </a:xfrm>
+                          <a:prstGeom prst="rect">
+                            <a:avLst/>
+                          </a:prstGeom>
+                        </pic:spPr>
+                      </pic:pic>
+                    </a:graphicData>
+                  </a:graphic>
+                </wp:inline>
+              </w:drawing>
+            </w:r>
+          </w:p>
+          <w:p>
+            <w:hyperlink r:id="rId20" w:history="1">
+              <w:r>
+                <w:rPr>
+                  <w:rStyle w:val="Hyperlink"/>
+                </w:rPr>
+                <w:t>http://duri.at/Ketten/Rollenkette-det.Rollenkette06B-1.531011006.html</w:t>
+              </w:r>
+            </w:hyperlink>
+          </w:p>
+          <w:p/>
+        </w:tc>
+        <w:tc>
+          <w:tcPr>
+            <w:tcW w:w="2410" w:type="dxa"/>
+          </w:tcPr>
+          <w:p/>
+        </w:tc>
+        <w:tc>
+          <w:tcPr>
+            <w:tcW w:w="2976" w:type="dxa"/>
           </w:tcPr>
           <w:p/>
         </w:tc>
@@ -207,7 +722,7 @@
       <w:tr>
         <w:tc>
           <w:tcPr>
-            <w:tcW w:w="2078" w:type="dxa"/>
+            <w:tcW w:w="1838" w:type="dxa"/>
           </w:tcPr>
           <w:p>
             <w:r>
@@ -217,7 +732,7 @@
         </w:tc>
         <w:tc>
           <w:tcPr>
-            <w:tcW w:w="1642" w:type="dxa"/>
+            <w:tcW w:w="3969" w:type="dxa"/>
           </w:tcPr>
           <w:p>
             <w:r>
@@ -227,7 +742,7 @@
         </w:tc>
         <w:tc>
           <w:tcPr>
-            <w:tcW w:w="1921" w:type="dxa"/>
+            <w:tcW w:w="3544" w:type="dxa"/>
           </w:tcPr>
           <w:p>
             <w:r>
@@ -237,7 +752,7 @@
         </w:tc>
         <w:tc>
           <w:tcPr>
-            <w:tcW w:w="2030" w:type="dxa"/>
+            <w:tcW w:w="2410" w:type="dxa"/>
           </w:tcPr>
           <w:p>
             <w:r>
@@ -247,7 +762,7 @@
         </w:tc>
         <w:tc>
           <w:tcPr>
-            <w:tcW w:w="1842" w:type="dxa"/>
+            <w:tcW w:w="2976" w:type="dxa"/>
           </w:tcPr>
           <w:p/>
         </w:tc>
@@ -255,7 +770,7 @@
       <w:tr>
         <w:tc>
           <w:tcPr>
-            <w:tcW w:w="2078" w:type="dxa"/>
+            <w:tcW w:w="1838" w:type="dxa"/>
           </w:tcPr>
           <w:p>
             <w:r>
@@ -265,7 +780,7 @@
         </w:tc>
         <w:tc>
           <w:tcPr>
-            <w:tcW w:w="1642" w:type="dxa"/>
+            <w:tcW w:w="3969" w:type="dxa"/>
           </w:tcPr>
           <w:p>
             <w:r>
@@ -275,7 +790,7 @@
         </w:tc>
         <w:tc>
           <w:tcPr>
-            <w:tcW w:w="1921" w:type="dxa"/>
+            <w:tcW w:w="3544" w:type="dxa"/>
           </w:tcPr>
           <w:p>
             <w:r>
@@ -285,7 +800,7 @@
         </w:tc>
         <w:tc>
           <w:tcPr>
-            <w:tcW w:w="2030" w:type="dxa"/>
+            <w:tcW w:w="2410" w:type="dxa"/>
           </w:tcPr>
           <w:p>
             <w:r>
@@ -295,7 +810,7 @@
         </w:tc>
         <w:tc>
           <w:tcPr>
-            <w:tcW w:w="1842" w:type="dxa"/>
+            <w:tcW w:w="2976" w:type="dxa"/>
           </w:tcPr>
           <w:p>
             <w:r>
@@ -307,7 +822,7 @@
       <w:tr>
         <w:tc>
           <w:tcPr>
-            <w:tcW w:w="2078" w:type="dxa"/>
+            <w:tcW w:w="1838" w:type="dxa"/>
           </w:tcPr>
           <w:p>
             <w:r>
@@ -317,7 +832,7 @@
         </w:tc>
         <w:tc>
           <w:tcPr>
-            <w:tcW w:w="1642" w:type="dxa"/>
+            <w:tcW w:w="3969" w:type="dxa"/>
           </w:tcPr>
           <w:p>
             <w:r>
@@ -327,7 +842,7 @@
         </w:tc>
         <w:tc>
           <w:tcPr>
-            <w:tcW w:w="1921" w:type="dxa"/>
+            <w:tcW w:w="3544" w:type="dxa"/>
           </w:tcPr>
           <w:p>
             <w:r>
@@ -337,7 +852,7 @@
         </w:tc>
         <w:tc>
           <w:tcPr>
-            <w:tcW w:w="2030" w:type="dxa"/>
+            <w:tcW w:w="2410" w:type="dxa"/>
           </w:tcPr>
           <w:p>
             <w:r>
@@ -352,7 +867,7 @@
         </w:tc>
         <w:tc>
           <w:tcPr>
-            <w:tcW w:w="1842" w:type="dxa"/>
+            <w:tcW w:w="2976" w:type="dxa"/>
           </w:tcPr>
           <w:p/>
         </w:tc>
@@ -360,7 +875,7 @@
       <w:tr>
         <w:tc>
           <w:tcPr>
-            <w:tcW w:w="2078" w:type="dxa"/>
+            <w:tcW w:w="1838" w:type="dxa"/>
           </w:tcPr>
           <w:p>
             <w:r>
@@ -370,49 +885,261 @@
         </w:tc>
         <w:tc>
           <w:tcPr>
-            <w:tcW w:w="1642" w:type="dxa"/>
+            <w:tcW w:w="3969" w:type="dxa"/>
           </w:tcPr>
           <w:p>
             <w:r>
               <w:t>Rillenkugellager</w:t>
             </w:r>
           </w:p>
-        </w:tc>
-        <w:tc>
-          <w:tcPr>
-            <w:tcW w:w="1921" w:type="dxa"/>
+          <w:p>
+            <w:r>
+              <w:rPr>
+                <w:noProof/>
+              </w:rPr>
+              <w:drawing>
+                <wp:inline distT="0" distB="0" distL="0" distR="0" wp14:anchorId="66331F72" wp14:editId="524A3300">
+                  <wp:extent cx="1828800" cy="1026042"/>
+                  <wp:effectExtent l="0" t="0" r="0" b="3175"/>
+                  <wp:docPr id="10" name="Grafik 10"/>
+                  <wp:cNvGraphicFramePr>
+                    <a:graphicFrameLocks xmlns:a="http://schemas.openxmlformats.org/drawingml/2006/main" noChangeAspect="1"/>
+                  </wp:cNvGraphicFramePr>
+                  <a:graphic xmlns:a="http://schemas.openxmlformats.org/drawingml/2006/main">
+                    <a:graphicData uri="http://schemas.openxmlformats.org/drawingml/2006/picture">
+                      <pic:pic xmlns:pic="http://schemas.openxmlformats.org/drawingml/2006/picture">
+                        <pic:nvPicPr>
+                          <pic:cNvPr id="1" name=""/>
+                          <pic:cNvPicPr/>
+                        </pic:nvPicPr>
+                        <pic:blipFill>
+                          <a:blip r:embed="rId21"/>
+                          <a:stretch>
+                            <a:fillRect/>
+                          </a:stretch>
+                        </pic:blipFill>
+                        <pic:spPr>
+                          <a:xfrm>
+                            <a:off x="0" y="0"/>
+                            <a:ext cx="1840420" cy="1032561"/>
+                          </a:xfrm>
+                          <a:prstGeom prst="rect">
+                            <a:avLst/>
+                          </a:prstGeom>
+                        </pic:spPr>
+                      </pic:pic>
+                    </a:graphicData>
+                  </a:graphic>
+                </wp:inline>
+              </w:drawing>
+            </w:r>
+          </w:p>
+          <w:p>
+            <w:hyperlink r:id="rId22" w:history="1">
+              <w:r>
+                <w:rPr>
+                  <w:rStyle w:val="Hyperlink"/>
+                </w:rPr>
+                <w:t>https://www.schaeffler.de/content.schaeffler.de/de/produkte-und-loesungen/industrie/produktportfolio/waelzlager_gleitlager/rillenkugellager/index.jsp</w:t>
+              </w:r>
+            </w:hyperlink>
+          </w:p>
+          <w:p/>
+        </w:tc>
+        <w:tc>
+          <w:tcPr>
+            <w:tcW w:w="3544" w:type="dxa"/>
           </w:tcPr>
           <w:p>
             <w:r>
               <w:t>Tonnenlager</w:t>
             </w:r>
           </w:p>
-        </w:tc>
-        <w:tc>
-          <w:tcPr>
-            <w:tcW w:w="2030" w:type="dxa"/>
+          <w:p>
+            <w:r>
+              <w:rPr>
+                <w:noProof/>
+              </w:rPr>
+              <w:drawing>
+                <wp:inline distT="0" distB="0" distL="0" distR="0" wp14:anchorId="039377FF" wp14:editId="4B6F21D1">
+                  <wp:extent cx="992038" cy="1104671"/>
+                  <wp:effectExtent l="0" t="0" r="0" b="635"/>
+                  <wp:docPr id="11" name="Grafik 11"/>
+                  <wp:cNvGraphicFramePr>
+                    <a:graphicFrameLocks xmlns:a="http://schemas.openxmlformats.org/drawingml/2006/main" noChangeAspect="1"/>
+                  </wp:cNvGraphicFramePr>
+                  <a:graphic xmlns:a="http://schemas.openxmlformats.org/drawingml/2006/main">
+                    <a:graphicData uri="http://schemas.openxmlformats.org/drawingml/2006/picture">
+                      <pic:pic xmlns:pic="http://schemas.openxmlformats.org/drawingml/2006/picture">
+                        <pic:nvPicPr>
+                          <pic:cNvPr id="1" name=""/>
+                          <pic:cNvPicPr/>
+                        </pic:nvPicPr>
+                        <pic:blipFill>
+                          <a:blip r:embed="rId23"/>
+                          <a:stretch>
+                            <a:fillRect/>
+                          </a:stretch>
+                        </pic:blipFill>
+                        <pic:spPr>
+                          <a:xfrm>
+                            <a:off x="0" y="0"/>
+                            <a:ext cx="1006363" cy="1120622"/>
+                          </a:xfrm>
+                          <a:prstGeom prst="rect">
+                            <a:avLst/>
+                          </a:prstGeom>
+                        </pic:spPr>
+                      </pic:pic>
+                    </a:graphicData>
+                  </a:graphic>
+                </wp:inline>
+              </w:drawing>
+            </w:r>
+          </w:p>
+          <w:p>
+            <w:hyperlink r:id="rId24" w:history="1">
+              <w:r>
+                <w:rPr>
+                  <w:rStyle w:val="Hyperlink"/>
+                </w:rPr>
+                <w:t>https://www.schaeffler.de/content.schaeffler.de/de/produkte-und-loesungen/industrie/produktportfolio/waelzlager_gleitlager/tonnenlager/index.jsp</w:t>
+              </w:r>
+            </w:hyperlink>
+          </w:p>
+          <w:p/>
+        </w:tc>
+        <w:tc>
+          <w:tcPr>
+            <w:tcW w:w="2410" w:type="dxa"/>
           </w:tcPr>
           <w:p>
             <w:r>
               <w:t>Pendelkugellager</w:t>
             </w:r>
           </w:p>
-        </w:tc>
-        <w:tc>
-          <w:tcPr>
-            <w:tcW w:w="1842" w:type="dxa"/>
+          <w:p>
+            <w:r>
+              <w:rPr>
+                <w:noProof/>
+              </w:rPr>
+              <w:drawing>
+                <wp:inline distT="0" distB="0" distL="0" distR="0" wp14:anchorId="017120E7" wp14:editId="6C07E674">
+                  <wp:extent cx="741872" cy="928236"/>
+                  <wp:effectExtent l="0" t="0" r="1270" b="5715"/>
+                  <wp:docPr id="12" name="Grafik 12"/>
+                  <wp:cNvGraphicFramePr>
+                    <a:graphicFrameLocks xmlns:a="http://schemas.openxmlformats.org/drawingml/2006/main" noChangeAspect="1"/>
+                  </wp:cNvGraphicFramePr>
+                  <a:graphic xmlns:a="http://schemas.openxmlformats.org/drawingml/2006/main">
+                    <a:graphicData uri="http://schemas.openxmlformats.org/drawingml/2006/picture">
+                      <pic:pic xmlns:pic="http://schemas.openxmlformats.org/drawingml/2006/picture">
+                        <pic:nvPicPr>
+                          <pic:cNvPr id="1" name=""/>
+                          <pic:cNvPicPr/>
+                        </pic:nvPicPr>
+                        <pic:blipFill>
+                          <a:blip r:embed="rId25"/>
+                          <a:stretch>
+                            <a:fillRect/>
+                          </a:stretch>
+                        </pic:blipFill>
+                        <pic:spPr>
+                          <a:xfrm>
+                            <a:off x="0" y="0"/>
+                            <a:ext cx="755582" cy="945390"/>
+                          </a:xfrm>
+                          <a:prstGeom prst="rect">
+                            <a:avLst/>
+                          </a:prstGeom>
+                        </pic:spPr>
+                      </pic:pic>
+                    </a:graphicData>
+                  </a:graphic>
+                </wp:inline>
+              </w:drawing>
+            </w:r>
+          </w:p>
+          <w:p>
+            <w:hyperlink r:id="rId26" w:history="1">
+              <w:r>
+                <w:rPr>
+                  <w:rStyle w:val="Hyperlink"/>
+                </w:rPr>
+                <w:t>https://www.schaeffler.de/content.schaeffler.de/de/produkte-und-loesungen/industrie/produktportfolio/waelzlager_gleitlager/pendelkugellager/index.jsp</w:t>
+              </w:r>
+            </w:hyperlink>
+          </w:p>
+          <w:p/>
+        </w:tc>
+        <w:tc>
+          <w:tcPr>
+            <w:tcW w:w="2976" w:type="dxa"/>
           </w:tcPr>
           <w:p>
             <w:r>
               <w:t>Schrägkugellager</w:t>
             </w:r>
           </w:p>
+          <w:p>
+            <w:r>
+              <w:rPr>
+                <w:noProof/>
+              </w:rPr>
+              <w:drawing>
+                <wp:inline distT="0" distB="0" distL="0" distR="0" wp14:anchorId="0620D440" wp14:editId="347B4DAE">
+                  <wp:extent cx="871268" cy="1118981"/>
+                  <wp:effectExtent l="0" t="0" r="5080" b="5080"/>
+                  <wp:docPr id="13" name="Grafik 13"/>
+                  <wp:cNvGraphicFramePr>
+                    <a:graphicFrameLocks xmlns:a="http://schemas.openxmlformats.org/drawingml/2006/main" noChangeAspect="1"/>
+                  </wp:cNvGraphicFramePr>
+                  <a:graphic xmlns:a="http://schemas.openxmlformats.org/drawingml/2006/main">
+                    <a:graphicData uri="http://schemas.openxmlformats.org/drawingml/2006/picture">
+                      <pic:pic xmlns:pic="http://schemas.openxmlformats.org/drawingml/2006/picture">
+                        <pic:nvPicPr>
+                          <pic:cNvPr id="1" name=""/>
+                          <pic:cNvPicPr/>
+                        </pic:nvPicPr>
+                        <pic:blipFill>
+                          <a:blip r:embed="rId27"/>
+                          <a:stretch>
+                            <a:fillRect/>
+                          </a:stretch>
+                        </pic:blipFill>
+                        <pic:spPr>
+                          <a:xfrm>
+                            <a:off x="0" y="0"/>
+                            <a:ext cx="884387" cy="1135830"/>
+                          </a:xfrm>
+                          <a:prstGeom prst="rect">
+                            <a:avLst/>
+                          </a:prstGeom>
+                        </pic:spPr>
+                      </pic:pic>
+                    </a:graphicData>
+                  </a:graphic>
+                </wp:inline>
+              </w:drawing>
+            </w:r>
+          </w:p>
+          <w:p>
+            <w:hyperlink r:id="rId28" w:history="1">
+              <w:r>
+                <w:rPr>
+                  <w:rStyle w:val="Hyperlink"/>
+                </w:rPr>
+                <w:t>https://www.schaeffler.de/content.schaeffler.de/de/produkte-und-loesungen/industrie/produktportfolio/waelzlager_gleitlager/schraegkugellager/index.jsp</w:t>
+              </w:r>
+            </w:hyperlink>
+          </w:p>
+          <w:p/>
         </w:tc>
       </w:tr>
       <w:tr>
         <w:tc>
           <w:tcPr>
-            <w:tcW w:w="2078" w:type="dxa"/>
+            <w:tcW w:w="1838" w:type="dxa"/>
           </w:tcPr>
           <w:p>
             <w:r>
@@ -422,7 +1149,7 @@
         </w:tc>
         <w:tc>
           <w:tcPr>
-            <w:tcW w:w="1642" w:type="dxa"/>
+            <w:tcW w:w="3969" w:type="dxa"/>
           </w:tcPr>
           <w:p>
             <w:r>
@@ -432,7 +1159,7 @@
         </w:tc>
         <w:tc>
           <w:tcPr>
-            <w:tcW w:w="1921" w:type="dxa"/>
+            <w:tcW w:w="3544" w:type="dxa"/>
           </w:tcPr>
           <w:p>
             <w:r>
@@ -442,7 +1169,7 @@
         </w:tc>
         <w:tc>
           <w:tcPr>
-            <w:tcW w:w="2030" w:type="dxa"/>
+            <w:tcW w:w="2410" w:type="dxa"/>
           </w:tcPr>
           <w:p>
             <w:r>
@@ -452,7 +1179,7 @@
         </w:tc>
         <w:tc>
           <w:tcPr>
-            <w:tcW w:w="1842" w:type="dxa"/>
+            <w:tcW w:w="2976" w:type="dxa"/>
           </w:tcPr>
           <w:p>
             <w:r>
@@ -464,7 +1191,7 @@
       <w:tr>
         <w:tc>
           <w:tcPr>
-            <w:tcW w:w="2078" w:type="dxa"/>
+            <w:tcW w:w="1838" w:type="dxa"/>
           </w:tcPr>
           <w:p>
             <w:r>
@@ -474,7 +1201,7 @@
         </w:tc>
         <w:tc>
           <w:tcPr>
-            <w:tcW w:w="1642" w:type="dxa"/>
+            <w:tcW w:w="3969" w:type="dxa"/>
           </w:tcPr>
           <w:p>
             <w:r>
@@ -484,7 +1211,7 @@
         </w:tc>
         <w:tc>
           <w:tcPr>
-            <w:tcW w:w="1921" w:type="dxa"/>
+            <w:tcW w:w="3544" w:type="dxa"/>
           </w:tcPr>
           <w:p>
             <w:r>
@@ -494,7 +1221,7 @@
         </w:tc>
         <w:tc>
           <w:tcPr>
-            <w:tcW w:w="2030" w:type="dxa"/>
+            <w:tcW w:w="2410" w:type="dxa"/>
           </w:tcPr>
           <w:p>
             <w:r>
@@ -504,7 +1231,7 @@
         </w:tc>
         <w:tc>
           <w:tcPr>
-            <w:tcW w:w="1842" w:type="dxa"/>
+            <w:tcW w:w="2976" w:type="dxa"/>
           </w:tcPr>
           <w:p/>
         </w:tc>
@@ -512,7 +1239,7 @@
       <w:tr>
         <w:tc>
           <w:tcPr>
-            <w:tcW w:w="2078" w:type="dxa"/>
+            <w:tcW w:w="1838" w:type="dxa"/>
           </w:tcPr>
           <w:p>
             <w:r>
@@ -522,7 +1249,7 @@
         </w:tc>
         <w:tc>
           <w:tcPr>
-            <w:tcW w:w="1642" w:type="dxa"/>
+            <w:tcW w:w="3969" w:type="dxa"/>
           </w:tcPr>
           <w:p>
             <w:r>
@@ -532,7 +1259,7 @@
         </w:tc>
         <w:tc>
           <w:tcPr>
-            <w:tcW w:w="1921" w:type="dxa"/>
+            <w:tcW w:w="3544" w:type="dxa"/>
           </w:tcPr>
           <w:p>
             <w:r>
@@ -542,7 +1269,7 @@
         </w:tc>
         <w:tc>
           <w:tcPr>
-            <w:tcW w:w="2030" w:type="dxa"/>
+            <w:tcW w:w="2410" w:type="dxa"/>
           </w:tcPr>
           <w:p>
             <w:r>
@@ -552,7 +1279,7 @@
         </w:tc>
         <w:tc>
           <w:tcPr>
-            <w:tcW w:w="1842" w:type="dxa"/>
+            <w:tcW w:w="2976" w:type="dxa"/>
           </w:tcPr>
           <w:p>
             <w:r>
@@ -564,7 +1291,7 @@
       <w:tr>
         <w:tc>
           <w:tcPr>
-            <w:tcW w:w="2078" w:type="dxa"/>
+            <w:tcW w:w="1838" w:type="dxa"/>
           </w:tcPr>
           <w:p>
             <w:r>
@@ -574,7 +1301,7 @@
         </w:tc>
         <w:tc>
           <w:tcPr>
-            <w:tcW w:w="1642" w:type="dxa"/>
+            <w:tcW w:w="3969" w:type="dxa"/>
           </w:tcPr>
           <w:p>
             <w:r>
@@ -584,7 +1311,7 @@
         </w:tc>
         <w:tc>
           <w:tcPr>
-            <w:tcW w:w="1921" w:type="dxa"/>
+            <w:tcW w:w="3544" w:type="dxa"/>
           </w:tcPr>
           <w:p>
             <w:r>
@@ -594,7 +1321,7 @@
         </w:tc>
         <w:tc>
           <w:tcPr>
-            <w:tcW w:w="2030" w:type="dxa"/>
+            <w:tcW w:w="2410" w:type="dxa"/>
           </w:tcPr>
           <w:p>
             <w:r>
@@ -604,7 +1331,7 @@
         </w:tc>
         <w:tc>
           <w:tcPr>
-            <w:tcW w:w="1842" w:type="dxa"/>
+            <w:tcW w:w="2976" w:type="dxa"/>
           </w:tcPr>
           <w:p/>
         </w:tc>
@@ -612,7 +1339,7 @@
       <w:tr>
         <w:tc>
           <w:tcPr>
-            <w:tcW w:w="2078" w:type="dxa"/>
+            <w:tcW w:w="1838" w:type="dxa"/>
           </w:tcPr>
           <w:p>
             <w:r>
@@ -622,21 +1349,76 @@
         </w:tc>
         <w:tc>
           <w:tcPr>
-            <w:tcW w:w="1642" w:type="dxa"/>
+            <w:tcW w:w="3969" w:type="dxa"/>
           </w:tcPr>
           <w:p>
             <w:r>
               <w:t xml:space="preserve">Wellendichtring </w:t>
             </w:r>
           </w:p>
-        </w:tc>
-        <w:tc>
-          <w:tcPr>
-            <w:tcW w:w="1921" w:type="dxa"/>
+          <w:p>
+            <w:r>
+              <w:rPr>
+                <w:noProof/>
+              </w:rPr>
+              <w:lastRenderedPageBreak/>
+              <w:drawing>
+                <wp:inline distT="0" distB="0" distL="0" distR="0" wp14:anchorId="4ABE1F4E" wp14:editId="68AC9AAE">
+                  <wp:extent cx="1170644" cy="1406769"/>
+                  <wp:effectExtent l="0" t="0" r="0" b="3175"/>
+                  <wp:docPr id="23" name="Grafik 23"/>
+                  <wp:cNvGraphicFramePr>
+                    <a:graphicFrameLocks xmlns:a="http://schemas.openxmlformats.org/drawingml/2006/main" noChangeAspect="1"/>
+                  </wp:cNvGraphicFramePr>
+                  <a:graphic xmlns:a="http://schemas.openxmlformats.org/drawingml/2006/main">
+                    <a:graphicData uri="http://schemas.openxmlformats.org/drawingml/2006/picture">
+                      <pic:pic xmlns:pic="http://schemas.openxmlformats.org/drawingml/2006/picture">
+                        <pic:nvPicPr>
+                          <pic:cNvPr id="1" name=""/>
+                          <pic:cNvPicPr/>
+                        </pic:nvPicPr>
+                        <pic:blipFill>
+                          <a:blip r:embed="rId29"/>
+                          <a:stretch>
+                            <a:fillRect/>
+                          </a:stretch>
+                        </pic:blipFill>
+                        <pic:spPr>
+                          <a:xfrm>
+                            <a:off x="0" y="0"/>
+                            <a:ext cx="1177286" cy="1414751"/>
+                          </a:xfrm>
+                          <a:prstGeom prst="rect">
+                            <a:avLst/>
+                          </a:prstGeom>
+                        </pic:spPr>
+                      </pic:pic>
+                    </a:graphicData>
+                  </a:graphic>
+                </wp:inline>
+              </w:drawing>
+            </w:r>
+          </w:p>
+          <w:p>
+            <w:hyperlink r:id="rId30" w:history="1">
+              <w:r>
+                <w:rPr>
+                  <w:rStyle w:val="Hyperlink"/>
+                </w:rPr>
+                <w:t>https://www.hytec-hydraulik.de/normteile/radial-wellendichtring-as-10x22x7.html</w:t>
+              </w:r>
+            </w:hyperlink>
+          </w:p>
+          <w:p/>
+        </w:tc>
+        <w:tc>
+          <w:tcPr>
+            <w:tcW w:w="3544" w:type="dxa"/>
           </w:tcPr>
           <w:p>
             <w:proofErr w:type="spellStart"/>
             <w:r>
+              <w:lastRenderedPageBreak/>
               <w:t>Taconit</w:t>
             </w:r>
             <w:proofErr w:type="spellEnd"/>
@@ -644,32 +1426,196 @@
               <w:t>-Dichtung</w:t>
             </w:r>
           </w:p>
-        </w:tc>
-        <w:tc>
-          <w:tcPr>
-            <w:tcW w:w="2030" w:type="dxa"/>
-          </w:tcPr>
-          <w:p>
-            <w:r>
+          <w:p>
+            <w:r>
+              <w:rPr>
+                <w:noProof/>
+              </w:rPr>
+              <w:lastRenderedPageBreak/>
+              <w:drawing>
+                <wp:inline distT="0" distB="0" distL="0" distR="0" wp14:anchorId="7348EE35" wp14:editId="77C14FFB">
+                  <wp:extent cx="791308" cy="1117141"/>
+                  <wp:effectExtent l="0" t="0" r="8890" b="6985"/>
+                  <wp:docPr id="24" name="Grafik 24"/>
+                  <wp:cNvGraphicFramePr>
+                    <a:graphicFrameLocks xmlns:a="http://schemas.openxmlformats.org/drawingml/2006/main" noChangeAspect="1"/>
+                  </wp:cNvGraphicFramePr>
+                  <a:graphic xmlns:a="http://schemas.openxmlformats.org/drawingml/2006/main">
+                    <a:graphicData uri="http://schemas.openxmlformats.org/drawingml/2006/picture">
+                      <pic:pic xmlns:pic="http://schemas.openxmlformats.org/drawingml/2006/picture">
+                        <pic:nvPicPr>
+                          <pic:cNvPr id="1" name=""/>
+                          <pic:cNvPicPr/>
+                        </pic:nvPicPr>
+                        <pic:blipFill>
+                          <a:blip r:embed="rId31"/>
+                          <a:stretch>
+                            <a:fillRect/>
+                          </a:stretch>
+                        </pic:blipFill>
+                        <pic:spPr>
+                          <a:xfrm>
+                            <a:off x="0" y="0"/>
+                            <a:ext cx="797261" cy="1125545"/>
+                          </a:xfrm>
+                          <a:prstGeom prst="rect">
+                            <a:avLst/>
+                          </a:prstGeom>
+                        </pic:spPr>
+                      </pic:pic>
+                    </a:graphicData>
+                  </a:graphic>
+                </wp:inline>
+              </w:drawing>
+            </w:r>
+          </w:p>
+          <w:p>
+            <w:hyperlink r:id="rId32" w:history="1">
+              <w:r>
+                <w:rPr>
+                  <w:rStyle w:val="Hyperlink"/>
+                </w:rPr>
+                <w:t>https://www.skf.com/at/products/bearings-units-housings/bearing-housings/skf-taconite-seal/index.html</w:t>
+              </w:r>
+            </w:hyperlink>
+          </w:p>
+          <w:p/>
+        </w:tc>
+        <w:tc>
+          <w:tcPr>
+            <w:tcW w:w="2410" w:type="dxa"/>
+          </w:tcPr>
+          <w:p>
+            <w:r>
+              <w:lastRenderedPageBreak/>
               <w:t>O-Ring</w:t>
             </w:r>
           </w:p>
-        </w:tc>
-        <w:tc>
-          <w:tcPr>
-            <w:tcW w:w="1842" w:type="dxa"/>
-          </w:tcPr>
-          <w:p>
-            <w:r>
+          <w:p>
+            <w:r>
+              <w:rPr>
+                <w:noProof/>
+              </w:rPr>
+              <w:lastRenderedPageBreak/>
+              <w:drawing>
+                <wp:inline distT="0" distB="0" distL="0" distR="0" wp14:anchorId="181B7283" wp14:editId="1A43A843">
+                  <wp:extent cx="1393190" cy="1099185"/>
+                  <wp:effectExtent l="0" t="0" r="0" b="5715"/>
+                  <wp:docPr id="25" name="Grafik 25"/>
+                  <wp:cNvGraphicFramePr>
+                    <a:graphicFrameLocks xmlns:a="http://schemas.openxmlformats.org/drawingml/2006/main" noChangeAspect="1"/>
+                  </wp:cNvGraphicFramePr>
+                  <a:graphic xmlns:a="http://schemas.openxmlformats.org/drawingml/2006/main">
+                    <a:graphicData uri="http://schemas.openxmlformats.org/drawingml/2006/picture">
+                      <pic:pic xmlns:pic="http://schemas.openxmlformats.org/drawingml/2006/picture">
+                        <pic:nvPicPr>
+                          <pic:cNvPr id="1" name=""/>
+                          <pic:cNvPicPr/>
+                        </pic:nvPicPr>
+                        <pic:blipFill>
+                          <a:blip r:embed="rId33"/>
+                          <a:stretch>
+                            <a:fillRect/>
+                          </a:stretch>
+                        </pic:blipFill>
+                        <pic:spPr>
+                          <a:xfrm>
+                            <a:off x="0" y="0"/>
+                            <a:ext cx="1393190" cy="1099185"/>
+                          </a:xfrm>
+                          <a:prstGeom prst="rect">
+                            <a:avLst/>
+                          </a:prstGeom>
+                        </pic:spPr>
+                      </pic:pic>
+                    </a:graphicData>
+                  </a:graphic>
+                </wp:inline>
+              </w:drawing>
+            </w:r>
+          </w:p>
+          <w:p>
+            <w:hyperlink r:id="rId34" w:history="1">
+              <w:r>
+                <w:rPr>
+                  <w:rStyle w:val="Hyperlink"/>
+                </w:rPr>
+                <w:t>https://www.pvc-welt.de/O-Ring-fuer-Aussengewinde</w:t>
+              </w:r>
+            </w:hyperlink>
+          </w:p>
+          <w:p/>
+        </w:tc>
+        <w:tc>
+          <w:tcPr>
+            <w:tcW w:w="2976" w:type="dxa"/>
+          </w:tcPr>
+          <w:p>
+            <w:r>
+              <w:lastRenderedPageBreak/>
               <w:t>Labyrinth Dichtung</w:t>
             </w:r>
           </w:p>
+          <w:p>
+            <w:r>
+              <w:rPr>
+                <w:noProof/>
+              </w:rPr>
+              <w:lastRenderedPageBreak/>
+              <w:drawing>
+                <wp:inline distT="0" distB="0" distL="0" distR="0" wp14:anchorId="41CACE86" wp14:editId="6C1C26BD">
+                  <wp:extent cx="1182076" cy="1450730"/>
+                  <wp:effectExtent l="0" t="0" r="0" b="0"/>
+                  <wp:docPr id="26" name="Grafik 26"/>
+                  <wp:cNvGraphicFramePr>
+                    <a:graphicFrameLocks xmlns:a="http://schemas.openxmlformats.org/drawingml/2006/main" noChangeAspect="1"/>
+                  </wp:cNvGraphicFramePr>
+                  <a:graphic xmlns:a="http://schemas.openxmlformats.org/drawingml/2006/main">
+                    <a:graphicData uri="http://schemas.openxmlformats.org/drawingml/2006/picture">
+                      <pic:pic xmlns:pic="http://schemas.openxmlformats.org/drawingml/2006/picture">
+                        <pic:nvPicPr>
+                          <pic:cNvPr id="1" name=""/>
+                          <pic:cNvPicPr/>
+                        </pic:nvPicPr>
+                        <pic:blipFill>
+                          <a:blip r:embed="rId35"/>
+                          <a:stretch>
+                            <a:fillRect/>
+                          </a:stretch>
+                        </pic:blipFill>
+                        <pic:spPr>
+                          <a:xfrm>
+                            <a:off x="0" y="0"/>
+                            <a:ext cx="1183279" cy="1452207"/>
+                          </a:xfrm>
+                          <a:prstGeom prst="rect">
+                            <a:avLst/>
+                          </a:prstGeom>
+                        </pic:spPr>
+                      </pic:pic>
+                    </a:graphicData>
+                  </a:graphic>
+                </wp:inline>
+              </w:drawing>
+            </w:r>
+          </w:p>
+          <w:p>
+            <w:hyperlink r:id="rId36" w:history="1">
+              <w:r>
+                <w:rPr>
+                  <w:rStyle w:val="Hyperlink"/>
+                </w:rPr>
+                <w:t>https://www.gmn.de/dichtungen/grundlagen/funktionsprinzip/</w:t>
+              </w:r>
+            </w:hyperlink>
+          </w:p>
+          <w:p/>
         </w:tc>
       </w:tr>
       <w:tr>
         <w:tc>
           <w:tcPr>
-            <w:tcW w:w="2078" w:type="dxa"/>
+            <w:tcW w:w="1838" w:type="dxa"/>
           </w:tcPr>
           <w:p>
             <w:r>
@@ -679,17 +1625,70 @@
         </w:tc>
         <w:tc>
           <w:tcPr>
-            <w:tcW w:w="1642" w:type="dxa"/>
+            <w:tcW w:w="3969" w:type="dxa"/>
           </w:tcPr>
           <w:p>
             <w:r>
               <w:t>Gebogenes Blech</w:t>
             </w:r>
           </w:p>
-        </w:tc>
-        <w:tc>
-          <w:tcPr>
-            <w:tcW w:w="1921" w:type="dxa"/>
+          <w:p>
+            <w:r>
+              <w:rPr>
+                <w:noProof/>
+              </w:rPr>
+              <w:drawing>
+                <wp:inline distT="0" distB="0" distL="0" distR="0" wp14:anchorId="49B28919" wp14:editId="10956319">
+                  <wp:extent cx="2383155" cy="1320800"/>
+                  <wp:effectExtent l="0" t="0" r="0" b="0"/>
+                  <wp:docPr id="20" name="Grafik 20"/>
+                  <wp:cNvGraphicFramePr>
+                    <a:graphicFrameLocks xmlns:a="http://schemas.openxmlformats.org/drawingml/2006/main" noChangeAspect="1"/>
+                  </wp:cNvGraphicFramePr>
+                  <a:graphic xmlns:a="http://schemas.openxmlformats.org/drawingml/2006/main">
+                    <a:graphicData uri="http://schemas.openxmlformats.org/drawingml/2006/picture">
+                      <pic:pic xmlns:pic="http://schemas.openxmlformats.org/drawingml/2006/picture">
+                        <pic:nvPicPr>
+                          <pic:cNvPr id="1" name=""/>
+                          <pic:cNvPicPr/>
+                        </pic:nvPicPr>
+                        <pic:blipFill>
+                          <a:blip r:embed="rId37"/>
+                          <a:stretch>
+                            <a:fillRect/>
+                          </a:stretch>
+                        </pic:blipFill>
+                        <pic:spPr>
+                          <a:xfrm>
+                            <a:off x="0" y="0"/>
+                            <a:ext cx="2383155" cy="1320800"/>
+                          </a:xfrm>
+                          <a:prstGeom prst="rect">
+                            <a:avLst/>
+                          </a:prstGeom>
+                        </pic:spPr>
+                      </pic:pic>
+                    </a:graphicData>
+                  </a:graphic>
+                </wp:inline>
+              </w:drawing>
+            </w:r>
+          </w:p>
+          <w:p>
+            <w:hyperlink r:id="rId38" w:history="1">
+              <w:r>
+                <w:rPr>
+                  <w:rStyle w:val="Hyperlink"/>
+                </w:rPr>
+                <w:t>https://pro-va.info/leistungen/rundbiegen/</w:t>
+              </w:r>
+            </w:hyperlink>
+          </w:p>
+          <w:p/>
+        </w:tc>
+        <w:tc>
+          <w:tcPr>
+            <w:tcW w:w="3544" w:type="dxa"/>
           </w:tcPr>
           <w:p>
             <w:r>
@@ -697,28 +1696,138 @@
             </w:r>
           </w:p>
           <w:p/>
-        </w:tc>
-        <w:tc>
-          <w:tcPr>
-            <w:tcW w:w="2030" w:type="dxa"/>
+          <w:p>
+            <w:r>
+              <w:rPr>
+                <w:noProof/>
+              </w:rPr>
+              <w:drawing>
+                <wp:inline distT="0" distB="0" distL="0" distR="0" wp14:anchorId="09BA6F22" wp14:editId="3FA3589E">
+                  <wp:extent cx="1836626" cy="1160584"/>
+                  <wp:effectExtent l="0" t="0" r="0" b="1905"/>
+                  <wp:docPr id="21" name="Grafik 21"/>
+                  <wp:cNvGraphicFramePr>
+                    <a:graphicFrameLocks xmlns:a="http://schemas.openxmlformats.org/drawingml/2006/main" noChangeAspect="1"/>
+                  </wp:cNvGraphicFramePr>
+                  <a:graphic xmlns:a="http://schemas.openxmlformats.org/drawingml/2006/main">
+                    <a:graphicData uri="http://schemas.openxmlformats.org/drawingml/2006/picture">
+                      <pic:pic xmlns:pic="http://schemas.openxmlformats.org/drawingml/2006/picture">
+                        <pic:nvPicPr>
+                          <pic:cNvPr id="1" name=""/>
+                          <pic:cNvPicPr/>
+                        </pic:nvPicPr>
+                        <pic:blipFill>
+                          <a:blip r:embed="rId39"/>
+                          <a:stretch>
+                            <a:fillRect/>
+                          </a:stretch>
+                        </pic:blipFill>
+                        <pic:spPr>
+                          <a:xfrm>
+                            <a:off x="0" y="0"/>
+                            <a:ext cx="1847806" cy="1167649"/>
+                          </a:xfrm>
+                          <a:prstGeom prst="rect">
+                            <a:avLst/>
+                          </a:prstGeom>
+                        </pic:spPr>
+                      </pic:pic>
+                    </a:graphicData>
+                  </a:graphic>
+                </wp:inline>
+              </w:drawing>
+            </w:r>
+          </w:p>
+          <w:p>
+            <w:hyperlink r:id="rId40" w:history="1">
+              <w:r>
+                <w:rPr>
+                  <w:rStyle w:val="Hyperlink"/>
+                </w:rPr>
+                <w:t>https://www.prokilo.de/rundrohr-stahl-edelstahl-aluminium/</w:t>
+              </w:r>
+            </w:hyperlink>
+          </w:p>
+          <w:p/>
+        </w:tc>
+        <w:tc>
+          <w:tcPr>
+            <w:tcW w:w="2410" w:type="dxa"/>
           </w:tcPr>
           <w:p>
             <w:r>
               <w:t>Vollmaterial</w:t>
             </w:r>
           </w:p>
-        </w:tc>
-        <w:tc>
-          <w:tcPr>
-            <w:tcW w:w="1842" w:type="dxa"/>
-          </w:tcPr>
-          <w:p/>
+          <w:p/>
+          <w:p>
+            <w:r>
+              <w:rPr>
+                <w:noProof/>
+              </w:rPr>
+              <w:drawing>
+                <wp:inline distT="0" distB="0" distL="0" distR="0" wp14:anchorId="4853D0B3" wp14:editId="1856439C">
+                  <wp:extent cx="1380392" cy="1077763"/>
+                  <wp:effectExtent l="0" t="0" r="0" b="8255"/>
+                  <wp:docPr id="22" name="Grafik 22"/>
+                  <wp:cNvGraphicFramePr>
+                    <a:graphicFrameLocks xmlns:a="http://schemas.openxmlformats.org/drawingml/2006/main" noChangeAspect="1"/>
+                  </wp:cNvGraphicFramePr>
+                  <a:graphic xmlns:a="http://schemas.openxmlformats.org/drawingml/2006/main">
+                    <a:graphicData uri="http://schemas.openxmlformats.org/drawingml/2006/picture">
+                      <pic:pic xmlns:pic="http://schemas.openxmlformats.org/drawingml/2006/picture">
+                        <pic:nvPicPr>
+                          <pic:cNvPr id="1" name=""/>
+                          <pic:cNvPicPr/>
+                        </pic:nvPicPr>
+                        <pic:blipFill>
+                          <a:blip r:embed="rId41"/>
+                          <a:stretch>
+                            <a:fillRect/>
+                          </a:stretch>
+                        </pic:blipFill>
+                        <pic:spPr>
+                          <a:xfrm>
+                            <a:off x="0" y="0"/>
+                            <a:ext cx="1380929" cy="1078182"/>
+                          </a:xfrm>
+                          <a:prstGeom prst="rect">
+                            <a:avLst/>
+                          </a:prstGeom>
+                        </pic:spPr>
+                      </pic:pic>
+                    </a:graphicData>
+                  </a:graphic>
+                </wp:inline>
+              </w:drawing>
+            </w:r>
+          </w:p>
+          <w:p>
+            <w:hyperlink r:id="rId42" w:history="1">
+              <w:r>
+                <w:rPr>
+                  <w:rStyle w:val="Hyperlink"/>
+                </w:rPr>
+                <w:t>https://www.metall-kunststoffhandel.de/produkt/rundstahl-st-37-rund-20-mm/</w:t>
+              </w:r>
+            </w:hyperlink>
+          </w:p>
+          <w:p/>
+        </w:tc>
+        <w:tc>
+          <w:tcPr>
+            <w:tcW w:w="2976" w:type="dxa"/>
+          </w:tcPr>
+          <w:p>
+            <w:bookmarkStart w:id="0" w:name="_GoBack"/>
+            <w:bookmarkEnd w:id="0"/>
+          </w:p>
         </w:tc>
       </w:tr>
       <w:tr>
         <w:tc>
           <w:tcPr>
-            <w:tcW w:w="2078" w:type="dxa"/>
+            <w:tcW w:w="1838" w:type="dxa"/>
           </w:tcPr>
           <w:p>
             <w:r>
@@ -728,49 +1837,294 @@
         </w:tc>
         <w:tc>
           <w:tcPr>
-            <w:tcW w:w="1642" w:type="dxa"/>
+            <w:tcW w:w="3969" w:type="dxa"/>
           </w:tcPr>
           <w:p>
             <w:r>
               <w:t>Spannsatz</w:t>
             </w:r>
           </w:p>
-        </w:tc>
-        <w:tc>
-          <w:tcPr>
-            <w:tcW w:w="1921" w:type="dxa"/>
+          <w:p/>
+          <w:p>
+            <w:r>
+              <w:rPr>
+                <w:noProof/>
+              </w:rPr>
+              <w:drawing>
+                <wp:inline distT="0" distB="0" distL="0" distR="0" wp14:anchorId="795FC90D" wp14:editId="6AB0E471">
+                  <wp:extent cx="981239" cy="939484"/>
+                  <wp:effectExtent l="0" t="0" r="0" b="0"/>
+                  <wp:docPr id="14" name="Grafik 14"/>
+                  <wp:cNvGraphicFramePr>
+                    <a:graphicFrameLocks xmlns:a="http://schemas.openxmlformats.org/drawingml/2006/main" noChangeAspect="1"/>
+                  </wp:cNvGraphicFramePr>
+                  <a:graphic xmlns:a="http://schemas.openxmlformats.org/drawingml/2006/main">
+                    <a:graphicData uri="http://schemas.openxmlformats.org/drawingml/2006/picture">
+                      <pic:pic xmlns:pic="http://schemas.openxmlformats.org/drawingml/2006/picture">
+                        <pic:nvPicPr>
+                          <pic:cNvPr id="1" name=""/>
+                          <pic:cNvPicPr/>
+                        </pic:nvPicPr>
+                        <pic:blipFill>
+                          <a:blip r:embed="rId43"/>
+                          <a:stretch>
+                            <a:fillRect/>
+                          </a:stretch>
+                        </pic:blipFill>
+                        <pic:spPr>
+                          <a:xfrm>
+                            <a:off x="0" y="0"/>
+                            <a:ext cx="1003135" cy="960448"/>
+                          </a:xfrm>
+                          <a:prstGeom prst="rect">
+                            <a:avLst/>
+                          </a:prstGeom>
+                        </pic:spPr>
+                      </pic:pic>
+                    </a:graphicData>
+                  </a:graphic>
+                </wp:inline>
+              </w:drawing>
+            </w:r>
+          </w:p>
+        </w:tc>
+        <w:tc>
+          <w:tcPr>
+            <w:tcW w:w="3544" w:type="dxa"/>
           </w:tcPr>
           <w:p>
             <w:r>
               <w:t>Schweißnaht</w:t>
             </w:r>
           </w:p>
-        </w:tc>
-        <w:tc>
-          <w:tcPr>
-            <w:tcW w:w="2030" w:type="dxa"/>
-          </w:tcPr>
-          <w:p>
-            <w:r>
+          <w:p>
+            <w:r>
+              <w:rPr>
+                <w:noProof/>
+              </w:rPr>
+              <w:drawing>
+                <wp:inline distT="0" distB="0" distL="0" distR="0" wp14:anchorId="1F38B279" wp14:editId="5D238341">
+                  <wp:extent cx="819509" cy="774660"/>
+                  <wp:effectExtent l="0" t="0" r="0" b="6985"/>
+                  <wp:docPr id="15" name="Grafik 15"/>
+                  <wp:cNvGraphicFramePr>
+                    <a:graphicFrameLocks xmlns:a="http://schemas.openxmlformats.org/drawingml/2006/main" noChangeAspect="1"/>
+                  </wp:cNvGraphicFramePr>
+                  <a:graphic xmlns:a="http://schemas.openxmlformats.org/drawingml/2006/main">
+                    <a:graphicData uri="http://schemas.openxmlformats.org/drawingml/2006/picture">
+                      <pic:pic xmlns:pic="http://schemas.openxmlformats.org/drawingml/2006/picture">
+                        <pic:nvPicPr>
+                          <pic:cNvPr id="1" name=""/>
+                          <pic:cNvPicPr/>
+                        </pic:nvPicPr>
+                        <pic:blipFill>
+                          <a:blip r:embed="rId44"/>
+                          <a:stretch>
+                            <a:fillRect/>
+                          </a:stretch>
+                        </pic:blipFill>
+                        <pic:spPr>
+                          <a:xfrm>
+                            <a:off x="0" y="0"/>
+                            <a:ext cx="828989" cy="783621"/>
+                          </a:xfrm>
+                          <a:prstGeom prst="rect">
+                            <a:avLst/>
+                          </a:prstGeom>
+                        </pic:spPr>
+                      </pic:pic>
+                    </a:graphicData>
+                  </a:graphic>
+                </wp:inline>
+              </w:drawing>
+            </w:r>
+          </w:p>
+          <w:p>
+            <w:hyperlink r:id="rId45" w:history="1">
+              <w:r>
+                <w:rPr>
+                  <w:rStyle w:val="Hyperlink"/>
+                </w:rPr>
+                <w:t>https://knowledge.autodesk.com/de/support/inventor-products/learn-explore/caas/CloudHelp/cloudhelp/2</w:t>
+              </w:r>
+              <w:r>
+                <w:rPr>
+                  <w:rStyle w:val="Hyperlink"/>
+                </w:rPr>
+                <w:lastRenderedPageBreak/>
+                <w:t>016/DEU/Inventor-Help/files/GUID-B8167E2C-0D1A-4D10-AEF8-03C823980341-htm.html</w:t>
+              </w:r>
+            </w:hyperlink>
+          </w:p>
+          <w:p/>
+        </w:tc>
+        <w:tc>
+          <w:tcPr>
+            <w:tcW w:w="2410" w:type="dxa"/>
+          </w:tcPr>
+          <w:p>
+            <w:r>
+              <w:lastRenderedPageBreak/>
               <w:t>Verschraubung</w:t>
             </w:r>
           </w:p>
-        </w:tc>
-        <w:tc>
-          <w:tcPr>
-            <w:tcW w:w="1842" w:type="dxa"/>
-          </w:tcPr>
-          <w:p>
-            <w:r>
+          <w:p>
+            <w:r>
+              <w:rPr>
+                <w:noProof/>
+              </w:rPr>
+              <w:drawing>
+                <wp:inline distT="0" distB="0" distL="0" distR="0" wp14:anchorId="366F3067" wp14:editId="62A0A673">
+                  <wp:extent cx="957532" cy="803091"/>
+                  <wp:effectExtent l="0" t="0" r="0" b="0"/>
+                  <wp:docPr id="17" name="Grafik 17"/>
+                  <wp:cNvGraphicFramePr>
+                    <a:graphicFrameLocks xmlns:a="http://schemas.openxmlformats.org/drawingml/2006/main" noChangeAspect="1"/>
+                  </wp:cNvGraphicFramePr>
+                  <a:graphic xmlns:a="http://schemas.openxmlformats.org/drawingml/2006/main">
+                    <a:graphicData uri="http://schemas.openxmlformats.org/drawingml/2006/picture">
+                      <pic:pic xmlns:pic="http://schemas.openxmlformats.org/drawingml/2006/picture">
+                        <pic:nvPicPr>
+                          <pic:cNvPr id="1" name=""/>
+                          <pic:cNvPicPr/>
+                        </pic:nvPicPr>
+                        <pic:blipFill>
+                          <a:blip r:embed="rId46"/>
+                          <a:stretch>
+                            <a:fillRect/>
+                          </a:stretch>
+                        </pic:blipFill>
+                        <pic:spPr>
+                          <a:xfrm>
+                            <a:off x="0" y="0"/>
+                            <a:ext cx="970050" cy="813590"/>
+                          </a:xfrm>
+                          <a:prstGeom prst="rect">
+                            <a:avLst/>
+                          </a:prstGeom>
+                        </pic:spPr>
+                      </pic:pic>
+                    </a:graphicData>
+                  </a:graphic>
+                </wp:inline>
+              </w:drawing>
+            </w:r>
+          </w:p>
+          <w:p>
+            <w:hyperlink r:id="rId47" w:history="1">
+              <w:r>
+                <w:rPr>
+                  <w:rStyle w:val="Hyperlink"/>
+                </w:rPr>
+                <w:t>https://www.konstruktionsatlas.de/antriebstechnik/welle-nabe-</w:t>
+              </w:r>
+              <w:r>
+                <w:rPr>
+                  <w:rStyle w:val="Hyperlink"/>
+                </w:rPr>
+                <w:lastRenderedPageBreak/>
+                <w:t>verbindung-kraftschluss.shtml</w:t>
+              </w:r>
+            </w:hyperlink>
+          </w:p>
+        </w:tc>
+        <w:tc>
+          <w:tcPr>
+            <w:tcW w:w="2976" w:type="dxa"/>
+          </w:tcPr>
+          <w:p>
+            <w:pPr>
+              <w:tabs>
+                <w:tab w:val="left" w:pos="2092"/>
+              </w:tabs>
+            </w:pPr>
+            <w:r>
+              <w:lastRenderedPageBreak/>
               <w:t>Formschluss</w:t>
             </w:r>
+          </w:p>
+          <w:p>
+            <w:pPr>
+              <w:tabs>
+                <w:tab w:val="left" w:pos="2092"/>
+              </w:tabs>
+            </w:pPr>
+            <w:r>
+              <w:rPr>
+                <w:noProof/>
+              </w:rPr>
+              <w:drawing>
+                <wp:inline distT="0" distB="0" distL="0" distR="0" wp14:anchorId="481E6B1C" wp14:editId="51FFE923">
+                  <wp:extent cx="1035170" cy="969594"/>
+                  <wp:effectExtent l="0" t="0" r="0" b="2540"/>
+                  <wp:docPr id="16" name="Grafik 16"/>
+                  <wp:cNvGraphicFramePr>
+                    <a:graphicFrameLocks xmlns:a="http://schemas.openxmlformats.org/drawingml/2006/main" noChangeAspect="1"/>
+                  </wp:cNvGraphicFramePr>
+                  <a:graphic xmlns:a="http://schemas.openxmlformats.org/drawingml/2006/main">
+                    <a:graphicData uri="http://schemas.openxmlformats.org/drawingml/2006/picture">
+                      <pic:pic xmlns:pic="http://schemas.openxmlformats.org/drawingml/2006/picture">
+                        <pic:nvPicPr>
+                          <pic:cNvPr id="1" name=""/>
+                          <pic:cNvPicPr/>
+                        </pic:nvPicPr>
+                        <pic:blipFill>
+                          <a:blip r:embed="rId48"/>
+                          <a:stretch>
+                            <a:fillRect/>
+                          </a:stretch>
+                        </pic:blipFill>
+                        <pic:spPr>
+                          <a:xfrm>
+                            <a:off x="0" y="0"/>
+                            <a:ext cx="1047997" cy="981608"/>
+                          </a:xfrm>
+                          <a:prstGeom prst="rect">
+                            <a:avLst/>
+                          </a:prstGeom>
+                        </pic:spPr>
+                      </pic:pic>
+                    </a:graphicData>
+                  </a:graphic>
+                </wp:inline>
+              </w:drawing>
+            </w:r>
+          </w:p>
+          <w:p>
+            <w:pPr>
+              <w:tabs>
+                <w:tab w:val="left" w:pos="2092"/>
+              </w:tabs>
+            </w:pPr>
+            <w:hyperlink r:id="rId49" w:history="1">
+              <w:r>
+                <w:rPr>
+                  <w:rStyle w:val="Hyperlink"/>
+                </w:rPr>
+                <w:t>https://www.konstruktionsatlas.de/antriebstechnik/welle-</w:t>
+              </w:r>
+              <w:r>
+                <w:rPr>
+                  <w:rStyle w:val="Hyperlink"/>
+                </w:rPr>
+                <w:lastRenderedPageBreak/>
+                <w:t>nabe-verbindung-formschluss.shtml</w:t>
+              </w:r>
+            </w:hyperlink>
+          </w:p>
+          <w:p>
+            <w:pPr>
+              <w:tabs>
+                <w:tab w:val="left" w:pos="2092"/>
+              </w:tabs>
+            </w:pPr>
           </w:p>
         </w:tc>
       </w:tr>
       <w:tr>
         <w:tc>
           <w:tcPr>
-            <w:tcW w:w="2078" w:type="dxa"/>
+            <w:tcW w:w="1838" w:type="dxa"/>
           </w:tcPr>
           <w:p>
             <w:r>
@@ -780,7 +2134,7 @@
         </w:tc>
         <w:tc>
           <w:tcPr>
-            <w:tcW w:w="1642" w:type="dxa"/>
+            <w:tcW w:w="3969" w:type="dxa"/>
           </w:tcPr>
           <w:p>
             <w:r>
@@ -795,7 +2149,7 @@
         </w:tc>
         <w:tc>
           <w:tcPr>
-            <w:tcW w:w="1921" w:type="dxa"/>
+            <w:tcW w:w="3544" w:type="dxa"/>
           </w:tcPr>
           <w:p>
             <w:r>
@@ -805,7 +2159,7 @@
         </w:tc>
         <w:tc>
           <w:tcPr>
-            <w:tcW w:w="2030" w:type="dxa"/>
+            <w:tcW w:w="2410" w:type="dxa"/>
           </w:tcPr>
           <w:p>
             <w:r>
@@ -815,7 +2169,7 @@
         </w:tc>
         <w:tc>
           <w:tcPr>
-            <w:tcW w:w="1842" w:type="dxa"/>
+            <w:tcW w:w="2976" w:type="dxa"/>
           </w:tcPr>
           <w:p/>
         </w:tc>
@@ -823,7 +2177,7 @@
       <w:tr>
         <w:tc>
           <w:tcPr>
-            <w:tcW w:w="2078" w:type="dxa"/>
+            <w:tcW w:w="1838" w:type="dxa"/>
           </w:tcPr>
           <w:p>
             <w:r>
@@ -833,7 +2187,7 @@
         </w:tc>
         <w:tc>
           <w:tcPr>
-            <w:tcW w:w="1642" w:type="dxa"/>
+            <w:tcW w:w="3969" w:type="dxa"/>
           </w:tcPr>
           <w:p>
             <w:r>
@@ -843,37 +2197,27 @@
         </w:tc>
         <w:tc>
           <w:tcPr>
-            <w:tcW w:w="1921" w:type="dxa"/>
-          </w:tcPr>
-          <w:p>
-            <w:r>
-              <w:t xml:space="preserve">Spannsatz mit einseitiger Aufweitung als </w:t>
-            </w:r>
-            <w:proofErr w:type="spellStart"/>
-            <w:r>
-              <w:t>Kaufteil</w:t>
-            </w:r>
-            <w:proofErr w:type="spellEnd"/>
-          </w:p>
-        </w:tc>
-        <w:tc>
-          <w:tcPr>
-            <w:tcW w:w="2030" w:type="dxa"/>
-          </w:tcPr>
-          <w:p>
-            <w:r>
-              <w:t xml:space="preserve">Spannsatz mit zweiseitiger Aufweitung als </w:t>
-            </w:r>
-            <w:proofErr w:type="spellStart"/>
-            <w:r>
-              <w:t>Kaufteil</w:t>
-            </w:r>
-            <w:proofErr w:type="spellEnd"/>
-          </w:p>
-        </w:tc>
-        <w:tc>
-          <w:tcPr>
-            <w:tcW w:w="1842" w:type="dxa"/>
+            <w:tcW w:w="3544" w:type="dxa"/>
+          </w:tcPr>
+          <w:p>
+            <w:r>
+              <w:t>Spannsatz mit einseitiger Aufweitung als Kaufteil</w:t>
+            </w:r>
+          </w:p>
+        </w:tc>
+        <w:tc>
+          <w:tcPr>
+            <w:tcW w:w="2410" w:type="dxa"/>
+          </w:tcPr>
+          <w:p>
+            <w:r>
+              <w:t>Spannsatz mit zweiseitiger Aufweitung als Kaufteil</w:t>
+            </w:r>
+          </w:p>
+        </w:tc>
+        <w:tc>
+          <w:tcPr>
+            <w:tcW w:w="2976" w:type="dxa"/>
           </w:tcPr>
           <w:p>
             <w:r>
@@ -885,7 +2229,7 @@
       <w:tr>
         <w:tc>
           <w:tcPr>
-            <w:tcW w:w="2078" w:type="dxa"/>
+            <w:tcW w:w="1838" w:type="dxa"/>
           </w:tcPr>
           <w:p>
             <w:r>
@@ -895,7 +2239,7 @@
         </w:tc>
         <w:tc>
           <w:tcPr>
-            <w:tcW w:w="1642" w:type="dxa"/>
+            <w:tcW w:w="3969" w:type="dxa"/>
           </w:tcPr>
           <w:p>
             <w:r>
@@ -905,7 +2249,7 @@
         </w:tc>
         <w:tc>
           <w:tcPr>
-            <w:tcW w:w="1921" w:type="dxa"/>
+            <w:tcW w:w="3544" w:type="dxa"/>
           </w:tcPr>
           <w:p>
             <w:r>
@@ -915,7 +2259,7 @@
         </w:tc>
         <w:tc>
           <w:tcPr>
-            <w:tcW w:w="2030" w:type="dxa"/>
+            <w:tcW w:w="2410" w:type="dxa"/>
           </w:tcPr>
           <w:p>
             <w:r>
@@ -925,7 +2269,7 @@
         </w:tc>
         <w:tc>
           <w:tcPr>
-            <w:tcW w:w="1842" w:type="dxa"/>
+            <w:tcW w:w="2976" w:type="dxa"/>
           </w:tcPr>
           <w:p/>
         </w:tc>
@@ -933,7 +2277,7 @@
       <w:tr>
         <w:tc>
           <w:tcPr>
-            <w:tcW w:w="2078" w:type="dxa"/>
+            <w:tcW w:w="1838" w:type="dxa"/>
           </w:tcPr>
           <w:p>
             <w:r>
@@ -943,38 +2287,129 @@
         </w:tc>
         <w:tc>
           <w:tcPr>
-            <w:tcW w:w="1642" w:type="dxa"/>
+            <w:tcW w:w="3969" w:type="dxa"/>
           </w:tcPr>
           <w:p>
             <w:r>
               <w:t>keine zusätzliche Befestigung, dafür schwere, stabile Lagerböcke</w:t>
             </w:r>
           </w:p>
-        </w:tc>
-        <w:tc>
-          <w:tcPr>
-            <w:tcW w:w="1921" w:type="dxa"/>
-          </w:tcPr>
-          <w:p>
-            <w:r>
-              <w:t>Betonan</w:t>
-            </w:r>
-            <w:bookmarkStart w:id="0" w:name="_GoBack"/>
-            <w:bookmarkEnd w:id="0"/>
-            <w:r>
-              <w:t>ker</w:t>
-            </w:r>
-          </w:p>
-        </w:tc>
-        <w:tc>
-          <w:tcPr>
-            <w:tcW w:w="2030" w:type="dxa"/>
-          </w:tcPr>
-          <w:p/>
-        </w:tc>
-        <w:tc>
-          <w:tcPr>
-            <w:tcW w:w="1842" w:type="dxa"/>
+          <w:p>
+            <w:r>
+              <w:rPr>
+                <w:noProof/>
+              </w:rPr>
+              <w:drawing>
+                <wp:inline distT="0" distB="0" distL="0" distR="0" wp14:anchorId="619FC6FE" wp14:editId="49A1F1F6">
+                  <wp:extent cx="2536166" cy="842688"/>
+                  <wp:effectExtent l="0" t="0" r="0" b="0"/>
+                  <wp:docPr id="19" name="Grafik 19"/>
+                  <wp:cNvGraphicFramePr>
+                    <a:graphicFrameLocks xmlns:a="http://schemas.openxmlformats.org/drawingml/2006/main" noChangeAspect="1"/>
+                  </wp:cNvGraphicFramePr>
+                  <a:graphic xmlns:a="http://schemas.openxmlformats.org/drawingml/2006/main">
+                    <a:graphicData uri="http://schemas.openxmlformats.org/drawingml/2006/picture">
+                      <pic:pic xmlns:pic="http://schemas.openxmlformats.org/drawingml/2006/picture">
+                        <pic:nvPicPr>
+                          <pic:cNvPr id="1" name=""/>
+                          <pic:cNvPicPr/>
+                        </pic:nvPicPr>
+                        <pic:blipFill>
+                          <a:blip r:embed="rId50"/>
+                          <a:stretch>
+                            <a:fillRect/>
+                          </a:stretch>
+                        </pic:blipFill>
+                        <pic:spPr>
+                          <a:xfrm>
+                            <a:off x="0" y="0"/>
+                            <a:ext cx="2557751" cy="849860"/>
+                          </a:xfrm>
+                          <a:prstGeom prst="rect">
+                            <a:avLst/>
+                          </a:prstGeom>
+                        </pic:spPr>
+                      </pic:pic>
+                    </a:graphicData>
+                  </a:graphic>
+                </wp:inline>
+              </w:drawing>
+            </w:r>
+          </w:p>
+          <w:p>
+            <w:hyperlink r:id="rId51" w:history="1">
+              <w:r>
+                <w:rPr>
+                  <w:rStyle w:val="Hyperlink"/>
+                </w:rPr>
+                <w:t>https://www.kugellager-express.de/silber-serie-miniatur-stehlager-lagerbock-kp001-welle-12-mm</w:t>
+              </w:r>
+            </w:hyperlink>
+          </w:p>
+          <w:p/>
+        </w:tc>
+        <w:tc>
+          <w:tcPr>
+            <w:tcW w:w="3544" w:type="dxa"/>
+          </w:tcPr>
+          <w:p>
+            <w:r>
+              <w:t>Betonanker</w:t>
+            </w:r>
+          </w:p>
+          <w:p>
+            <w:r>
+              <w:rPr>
+                <w:noProof/>
+              </w:rPr>
+              <w:drawing>
+                <wp:inline distT="0" distB="0" distL="0" distR="0" wp14:anchorId="64CC5596" wp14:editId="0DFC58ED">
+                  <wp:extent cx="2071579" cy="836560"/>
+                  <wp:effectExtent l="0" t="0" r="5080" b="1905"/>
+                  <wp:docPr id="18" name="Grafik 18"/>
+                  <wp:cNvGraphicFramePr>
+                    <a:graphicFrameLocks xmlns:a="http://schemas.openxmlformats.org/drawingml/2006/main" noChangeAspect="1"/>
+                  </wp:cNvGraphicFramePr>
+                  <a:graphic xmlns:a="http://schemas.openxmlformats.org/drawingml/2006/main">
+                    <a:graphicData uri="http://schemas.openxmlformats.org/drawingml/2006/picture">
+                      <pic:pic xmlns:pic="http://schemas.openxmlformats.org/drawingml/2006/picture">
+                        <pic:nvPicPr>
+                          <pic:cNvPr id="1" name=""/>
+                          <pic:cNvPicPr/>
+                        </pic:nvPicPr>
+                        <pic:blipFill>
+                          <a:blip r:embed="rId52"/>
+                          <a:stretch>
+                            <a:fillRect/>
+                          </a:stretch>
+                        </pic:blipFill>
+                        <pic:spPr>
+                          <a:xfrm>
+                            <a:off x="0" y="0"/>
+                            <a:ext cx="2109498" cy="851873"/>
+                          </a:xfrm>
+                          <a:prstGeom prst="rect">
+                            <a:avLst/>
+                          </a:prstGeom>
+                        </pic:spPr>
+                      </pic:pic>
+                    </a:graphicData>
+                  </a:graphic>
+                </wp:inline>
+              </w:drawing>
+            </w:r>
+          </w:p>
+          <w:p/>
+        </w:tc>
+        <w:tc>
+          <w:tcPr>
+            <w:tcW w:w="2410" w:type="dxa"/>
+          </w:tcPr>
+          <w:p/>
+        </w:tc>
+        <w:tc>
+          <w:tcPr>
+            <w:tcW w:w="2976" w:type="dxa"/>
           </w:tcPr>
           <w:p/>
         </w:tc>
@@ -982,7 +2417,7 @@
       <w:tr>
         <w:tc>
           <w:tcPr>
-            <w:tcW w:w="2078" w:type="dxa"/>
+            <w:tcW w:w="1838" w:type="dxa"/>
           </w:tcPr>
           <w:p>
             <w:r>
@@ -992,25 +2427,25 @@
         </w:tc>
         <w:tc>
           <w:tcPr>
-            <w:tcW w:w="1642" w:type="dxa"/>
-          </w:tcPr>
-          <w:p/>
-        </w:tc>
-        <w:tc>
-          <w:tcPr>
-            <w:tcW w:w="1921" w:type="dxa"/>
-          </w:tcPr>
-          <w:p/>
-        </w:tc>
-        <w:tc>
-          <w:tcPr>
-            <w:tcW w:w="2030" w:type="dxa"/>
-          </w:tcPr>
-          <w:p/>
-        </w:tc>
-        <w:tc>
-          <w:tcPr>
-            <w:tcW w:w="1842" w:type="dxa"/>
+            <w:tcW w:w="3969" w:type="dxa"/>
+          </w:tcPr>
+          <w:p/>
+        </w:tc>
+        <w:tc>
+          <w:tcPr>
+            <w:tcW w:w="3544" w:type="dxa"/>
+          </w:tcPr>
+          <w:p/>
+        </w:tc>
+        <w:tc>
+          <w:tcPr>
+            <w:tcW w:w="2410" w:type="dxa"/>
+          </w:tcPr>
+          <w:p/>
+        </w:tc>
+        <w:tc>
+          <w:tcPr>
+            <w:tcW w:w="2976" w:type="dxa"/>
           </w:tcPr>
           <w:p/>
         </w:tc>
@@ -1018,35 +2453,39 @@
       <w:tr>
         <w:tc>
           <w:tcPr>
-            <w:tcW w:w="2078" w:type="dxa"/>
-          </w:tcPr>
-          <w:p>
-            <w:r>
-              <w:t>Sicherstellung vertikaler Positionsgenauigkeit der Lagerböcke</w:t>
-            </w:r>
-          </w:p>
-        </w:tc>
-        <w:tc>
-          <w:tcPr>
-            <w:tcW w:w="1642" w:type="dxa"/>
-          </w:tcPr>
-          <w:p/>
-        </w:tc>
-        <w:tc>
-          <w:tcPr>
-            <w:tcW w:w="1921" w:type="dxa"/>
-          </w:tcPr>
-          <w:p/>
-        </w:tc>
-        <w:tc>
-          <w:tcPr>
-            <w:tcW w:w="2030" w:type="dxa"/>
-          </w:tcPr>
-          <w:p/>
-        </w:tc>
-        <w:tc>
-          <w:tcPr>
-            <w:tcW w:w="1842" w:type="dxa"/>
+            <w:tcW w:w="1838" w:type="dxa"/>
+          </w:tcPr>
+          <w:p>
+            <w:r>
+              <w:t>Sicherstellung vertikaler Positionsgenauigk</w:t>
+            </w:r>
+            <w:r>
+              <w:lastRenderedPageBreak/>
+              <w:t>eit der Lagerböcke</w:t>
+            </w:r>
+          </w:p>
+        </w:tc>
+        <w:tc>
+          <w:tcPr>
+            <w:tcW w:w="3969" w:type="dxa"/>
+          </w:tcPr>
+          <w:p/>
+        </w:tc>
+        <w:tc>
+          <w:tcPr>
+            <w:tcW w:w="3544" w:type="dxa"/>
+          </w:tcPr>
+          <w:p/>
+        </w:tc>
+        <w:tc>
+          <w:tcPr>
+            <w:tcW w:w="2410" w:type="dxa"/>
+          </w:tcPr>
+          <w:p/>
+        </w:tc>
+        <w:tc>
+          <w:tcPr>
+            <w:tcW w:w="2976" w:type="dxa"/>
           </w:tcPr>
           <w:p/>
         </w:tc>
@@ -1054,7 +2493,7 @@
       <w:tr>
         <w:tc>
           <w:tcPr>
-            <w:tcW w:w="2078" w:type="dxa"/>
+            <w:tcW w:w="1838" w:type="dxa"/>
           </w:tcPr>
           <w:p>
             <w:r>
@@ -1064,7 +2503,7 @@
         </w:tc>
         <w:tc>
           <w:tcPr>
-            <w:tcW w:w="1642" w:type="dxa"/>
+            <w:tcW w:w="3969" w:type="dxa"/>
           </w:tcPr>
           <w:p>
             <w:r>
@@ -1074,7 +2513,7 @@
         </w:tc>
         <w:tc>
           <w:tcPr>
-            <w:tcW w:w="1921" w:type="dxa"/>
+            <w:tcW w:w="3544" w:type="dxa"/>
           </w:tcPr>
           <w:p>
             <w:r>
@@ -1084,13 +2523,13 @@
         </w:tc>
         <w:tc>
           <w:tcPr>
-            <w:tcW w:w="2030" w:type="dxa"/>
-          </w:tcPr>
-          <w:p/>
-        </w:tc>
-        <w:tc>
-          <w:tcPr>
-            <w:tcW w:w="1842" w:type="dxa"/>
+            <w:tcW w:w="2410" w:type="dxa"/>
+          </w:tcPr>
+          <w:p/>
+        </w:tc>
+        <w:tc>
+          <w:tcPr>
+            <w:tcW w:w="2976" w:type="dxa"/>
           </w:tcPr>
           <w:p/>
         </w:tc>
@@ -1098,7 +2537,7 @@
       <w:tr>
         <w:tc>
           <w:tcPr>
-            <w:tcW w:w="2078" w:type="dxa"/>
+            <w:tcW w:w="1838" w:type="dxa"/>
           </w:tcPr>
           <w:p>
             <w:r>
@@ -1108,25 +2547,25 @@
         </w:tc>
         <w:tc>
           <w:tcPr>
-            <w:tcW w:w="1642" w:type="dxa"/>
-          </w:tcPr>
-          <w:p/>
-        </w:tc>
-        <w:tc>
-          <w:tcPr>
-            <w:tcW w:w="1921" w:type="dxa"/>
-          </w:tcPr>
-          <w:p/>
-        </w:tc>
-        <w:tc>
-          <w:tcPr>
-            <w:tcW w:w="2030" w:type="dxa"/>
-          </w:tcPr>
-          <w:p/>
-        </w:tc>
-        <w:tc>
-          <w:tcPr>
-            <w:tcW w:w="1842" w:type="dxa"/>
+            <w:tcW w:w="3969" w:type="dxa"/>
+          </w:tcPr>
+          <w:p/>
+        </w:tc>
+        <w:tc>
+          <w:tcPr>
+            <w:tcW w:w="3544" w:type="dxa"/>
+          </w:tcPr>
+          <w:p/>
+        </w:tc>
+        <w:tc>
+          <w:tcPr>
+            <w:tcW w:w="2410" w:type="dxa"/>
+          </w:tcPr>
+          <w:p/>
+        </w:tc>
+        <w:tc>
+          <w:tcPr>
+            <w:tcW w:w="2976" w:type="dxa"/>
           </w:tcPr>
           <w:p/>
         </w:tc>
@@ -1134,7 +2573,7 @@
       <w:tr>
         <w:tc>
           <w:tcPr>
-            <w:tcW w:w="2078" w:type="dxa"/>
+            <w:tcW w:w="1838" w:type="dxa"/>
           </w:tcPr>
           <w:p>
             <w:r>
@@ -1144,7 +2583,7 @@
         </w:tc>
         <w:tc>
           <w:tcPr>
-            <w:tcW w:w="1642" w:type="dxa"/>
+            <w:tcW w:w="3969" w:type="dxa"/>
           </w:tcPr>
           <w:p>
             <w:r>
@@ -1154,7 +2593,7 @@
         </w:tc>
         <w:tc>
           <w:tcPr>
-            <w:tcW w:w="1921" w:type="dxa"/>
+            <w:tcW w:w="3544" w:type="dxa"/>
           </w:tcPr>
           <w:p>
             <w:r>
@@ -1164,7 +2603,7 @@
         </w:tc>
         <w:tc>
           <w:tcPr>
-            <w:tcW w:w="2030" w:type="dxa"/>
+            <w:tcW w:w="2410" w:type="dxa"/>
           </w:tcPr>
           <w:p>
             <w:r>
@@ -1174,7 +2613,7 @@
         </w:tc>
         <w:tc>
           <w:tcPr>
-            <w:tcW w:w="1842" w:type="dxa"/>
+            <w:tcW w:w="2976" w:type="dxa"/>
           </w:tcPr>
           <w:p>
             <w:r>
@@ -1186,18 +2625,17 @@
       <w:tr>
         <w:tc>
           <w:tcPr>
-            <w:tcW w:w="2078" w:type="dxa"/>
-          </w:tcPr>
-          <w:p>
-            <w:r>
-              <w:lastRenderedPageBreak/>
+            <w:tcW w:w="1838" w:type="dxa"/>
+          </w:tcPr>
+          <w:p>
+            <w:r>
               <w:t>Werkstoff der Trommel</w:t>
             </w:r>
           </w:p>
         </w:tc>
         <w:tc>
           <w:tcPr>
-            <w:tcW w:w="1642" w:type="dxa"/>
+            <w:tcW w:w="3969" w:type="dxa"/>
           </w:tcPr>
           <w:p>
             <w:r>
@@ -1207,7 +2645,7 @@
         </w:tc>
         <w:tc>
           <w:tcPr>
-            <w:tcW w:w="1921" w:type="dxa"/>
+            <w:tcW w:w="3544" w:type="dxa"/>
           </w:tcPr>
           <w:p>
             <w:r>
@@ -1217,7 +2655,7 @@
         </w:tc>
         <w:tc>
           <w:tcPr>
-            <w:tcW w:w="2030" w:type="dxa"/>
+            <w:tcW w:w="2410" w:type="dxa"/>
           </w:tcPr>
           <w:p>
             <w:r>
@@ -1227,7 +2665,7 @@
         </w:tc>
         <w:tc>
           <w:tcPr>
-            <w:tcW w:w="1842" w:type="dxa"/>
+            <w:tcW w:w="2976" w:type="dxa"/>
           </w:tcPr>
           <w:p>
             <w:r>
@@ -1239,7 +2677,7 @@
       <w:tr>
         <w:tc>
           <w:tcPr>
-            <w:tcW w:w="2078" w:type="dxa"/>
+            <w:tcW w:w="1838" w:type="dxa"/>
           </w:tcPr>
           <w:p>
             <w:r>
@@ -1254,7 +2692,7 @@
         </w:tc>
         <w:tc>
           <w:tcPr>
-            <w:tcW w:w="1642" w:type="dxa"/>
+            <w:tcW w:w="3969" w:type="dxa"/>
           </w:tcPr>
           <w:p>
             <w:r>
@@ -1264,7 +2702,7 @@
         </w:tc>
         <w:tc>
           <w:tcPr>
-            <w:tcW w:w="1921" w:type="dxa"/>
+            <w:tcW w:w="3544" w:type="dxa"/>
           </w:tcPr>
           <w:p>
             <w:r>
@@ -1274,7 +2712,7 @@
         </w:tc>
         <w:tc>
           <w:tcPr>
-            <w:tcW w:w="2030" w:type="dxa"/>
+            <w:tcW w:w="2410" w:type="dxa"/>
           </w:tcPr>
           <w:p>
             <w:r>
@@ -1284,7 +2722,7 @@
         </w:tc>
         <w:tc>
           <w:tcPr>
-            <w:tcW w:w="1842" w:type="dxa"/>
+            <w:tcW w:w="2976" w:type="dxa"/>
           </w:tcPr>
           <w:p>
             <w:r>
@@ -1300,7 +2738,7 @@
       </w:pPr>
     </w:p>
     <w:sectPr>
-      <w:pgSz w:w="11906" w:h="16838"/>
+      <w:pgSz w:w="16838" w:h="11906" w:orient="landscape" w:code="9"/>
       <w:pgMar w:top="1417" w:right="1417" w:bottom="1134" w:left="1417" w:header="708" w:footer="708" w:gutter="0"/>
       <w:cols w:space="708"/>
       <w:docGrid w:linePitch="360"/>
@@ -1310,7 +2748,7 @@
 </file>
 
 <file path=word/styles.xml><?xml version="1.0" encoding="utf-8"?>
-<w:styles xmlns:mc="http://schemas.openxmlformats.org/markup-compatibility/2006" xmlns:r="http://schemas.openxmlformats.org/officeDocument/2006/relationships" xmlns:w="http://schemas.openxmlformats.org/wordprocessingml/2006/main" xmlns:w14="http://schemas.microsoft.com/office/word/2010/wordml" xmlns:w15="http://schemas.microsoft.com/office/word/2012/wordml" mc:Ignorable="w14 w15">
+<w:styles xmlns:mc="http://schemas.openxmlformats.org/markup-compatibility/2006" xmlns:r="http://schemas.openxmlformats.org/officeDocument/2006/relationships" xmlns:w="http://schemas.openxmlformats.org/wordprocessingml/2006/main" xmlns:w14="http://schemas.microsoft.com/office/word/2010/wordml" xmlns:w15="http://schemas.microsoft.com/office/word/2012/wordml" xmlns:w16cid="http://schemas.microsoft.com/office/word/2016/wordml/cid" xmlns:w16se="http://schemas.microsoft.com/office/word/2015/wordml/symex" mc:Ignorable="w14 w15 w16se w16cid">
   <w:docDefaults>
     <w:rPrDefault>
       <w:rPr>
@@ -1326,7 +2764,7 @@
       </w:pPr>
     </w:pPrDefault>
   </w:docDefaults>
-  <w:latentStyles w:defLockedState="0" w:defUIPriority="99" w:defSemiHidden="0" w:defUnhideWhenUsed="0" w:defQFormat="0" w:count="371">
+  <w:latentStyles w:defLockedState="0" w:defUIPriority="99" w:defSemiHidden="0" w:defUnhideWhenUsed="0" w:defQFormat="0" w:count="375">
     <w:lsdException w:name="Normal" w:uiPriority="0" w:qFormat="1"/>
     <w:lsdException w:name="heading 1" w:uiPriority="9" w:qFormat="1"/>
     <w:lsdException w:name="heading 2" w:semiHidden="1" w:uiPriority="9" w:unhideWhenUsed="1" w:qFormat="1"/>
@@ -1432,7 +2870,6 @@
     <w:lsdException w:name="HTML Sample" w:semiHidden="1" w:unhideWhenUsed="1"/>
     <w:lsdException w:name="HTML Typewriter" w:semiHidden="1" w:unhideWhenUsed="1"/>
     <w:lsdException w:name="HTML Variable" w:semiHidden="1" w:unhideWhenUsed="1"/>
-    <w:lsdException w:name="Normal Table" w:semiHidden="1" w:unhideWhenUsed="1"/>
     <w:lsdException w:name="annotation subject" w:semiHidden="1" w:unhideWhenUsed="1"/>
     <w:lsdException w:name="No List" w:semiHidden="1" w:unhideWhenUsed="1"/>
     <w:lsdException w:name="Outline List 1" w:semiHidden="1" w:unhideWhenUsed="1"/>
@@ -1476,10 +2913,8 @@
     <w:lsdException w:name="Table Elegant" w:semiHidden="1" w:unhideWhenUsed="1"/>
     <w:lsdException w:name="Table Professional" w:semiHidden="1" w:unhideWhenUsed="1"/>
     <w:lsdException w:name="Table Subtle 1" w:semiHidden="1" w:unhideWhenUsed="1"/>
-    <w:lsdException w:name="Table Subtle 2" w:semiHidden="1" w:unhideWhenUsed="1"/>
     <w:lsdException w:name="Table Web 1" w:semiHidden="1" w:unhideWhenUsed="1"/>
     <w:lsdException w:name="Table Web 2" w:semiHidden="1" w:unhideWhenUsed="1"/>
-    <w:lsdException w:name="Table Web 3" w:semiHidden="1" w:unhideWhenUsed="1"/>
     <w:lsdException w:name="Balloon Text" w:semiHidden="1" w:unhideWhenUsed="1"/>
     <w:lsdException w:name="Table Grid" w:uiPriority="39"/>
     <w:lsdException w:name="Table Theme" w:semiHidden="1" w:unhideWhenUsed="1"/>
@@ -1698,6 +3133,10 @@
     <w:lsdException w:name="List Table 5 Dark Accent 6" w:uiPriority="50"/>
     <w:lsdException w:name="List Table 6 Colorful Accent 6" w:uiPriority="51"/>
     <w:lsdException w:name="List Table 7 Colorful Accent 6" w:uiPriority="52"/>
+    <w:lsdException w:name="Mention" w:semiHidden="1" w:unhideWhenUsed="1"/>
+    <w:lsdException w:name="Smart Hyperlink" w:semiHidden="1" w:unhideWhenUsed="1"/>
+    <w:lsdException w:name="Hashtag" w:semiHidden="1" w:unhideWhenUsed="1"/>
+    <w:lsdException w:name="Unresolved Mention" w:semiHidden="1" w:unhideWhenUsed="1"/>
   </w:latentStyles>
   <w:style w:type="paragraph" w:default="1" w:styleId="Standard">
     <w:name w:val="Normal"/>
@@ -1748,6 +3187,41 @@
         <w:insideV w:val="single" w:sz="4" w:space="0" w:color="auto"/>
       </w:tblBorders>
     </w:tblPr>
+  </w:style>
+  <w:style w:type="character" w:styleId="Hyperlink">
+    <w:name w:val="Hyperlink"/>
+    <w:basedOn w:val="Absatz-Standardschriftart"/>
+    <w:uiPriority w:val="99"/>
+    <w:unhideWhenUsed/>
+    <w:rsid w:val="008613CB"/>
+    <w:rPr>
+      <w:color w:val="0563C1" w:themeColor="hyperlink"/>
+      <w:u w:val="single"/>
+    </w:rPr>
+  </w:style>
+  <w:style w:type="character" w:styleId="NichtaufgelsteErwhnung">
+    <w:name w:val="Unresolved Mention"/>
+    <w:basedOn w:val="Absatz-Standardschriftart"/>
+    <w:uiPriority w:val="99"/>
+    <w:semiHidden/>
+    <w:unhideWhenUsed/>
+    <w:rsid w:val="008613CB"/>
+    <w:rPr>
+      <w:color w:val="605E5C"/>
+      <w:shd w:val="clear" w:color="auto" w:fill="E1DFDD"/>
+    </w:rPr>
+  </w:style>
+  <w:style w:type="character" w:styleId="BesuchterLink">
+    <w:name w:val="FollowedHyperlink"/>
+    <w:basedOn w:val="Absatz-Standardschriftart"/>
+    <w:uiPriority w:val="99"/>
+    <w:semiHidden/>
+    <w:unhideWhenUsed/>
+    <w:rsid w:val="00111FB4"/>
+    <w:rPr>
+      <w:color w:val="954F72" w:themeColor="followedHyperlink"/>
+      <w:u w:val="single"/>
+    </w:rPr>
   </w:style>
 </w:styles>
 </file>

</xml_diff>

<commit_message>
Morphologischer Kasten, Anforderungsliste im Projektbericht eingefügt
</commit_message>
<xml_diff>
--- a/Morphologischer Kasten.docx
+++ b/Morphologischer Kasten.docx
@@ -19,44 +19,64 @@
       </w:tblGrid>
       <w:tr>
         <w:trPr>
-          <w:trHeight w:val="983"/>
+          <w:cantSplit/>
+          <w:trHeight w:val="416"/>
         </w:trPr>
         <w:tc>
           <w:tcPr>
             <w:tcW w:w="1838" w:type="dxa"/>
-          </w:tcPr>
-          <w:p/>
-          <w:p/>
-          <w:p>
-            <w:r>
-              <w:t>Morphologischer Kasten:</w:t>
-            </w:r>
-          </w:p>
+            <w:shd w:val="clear" w:color="auto" w:fill="1F3864" w:themeFill="accent1" w:themeFillShade="80"/>
+          </w:tcPr>
           <w:p/>
         </w:tc>
         <w:tc>
           <w:tcPr>
             <w:tcW w:w="3969" w:type="dxa"/>
-          </w:tcPr>
-          <w:p/>
+            <w:shd w:val="clear" w:color="auto" w:fill="1F3864" w:themeFill="accent1" w:themeFillShade="80"/>
+          </w:tcPr>
+          <w:p>
+            <w:r>
+              <w:t>Variante 1</w:t>
+            </w:r>
+          </w:p>
         </w:tc>
         <w:tc>
           <w:tcPr>
             <w:tcW w:w="3544" w:type="dxa"/>
-          </w:tcPr>
-          <w:p/>
+            <w:shd w:val="clear" w:color="auto" w:fill="1F3864" w:themeFill="accent1" w:themeFillShade="80"/>
+          </w:tcPr>
+          <w:p>
+            <w:r>
+              <w:t>Variante 2</w:t>
+            </w:r>
+          </w:p>
         </w:tc>
         <w:tc>
           <w:tcPr>
             <w:tcW w:w="2410" w:type="dxa"/>
-          </w:tcPr>
-          <w:p/>
+            <w:shd w:val="clear" w:color="auto" w:fill="1F3864" w:themeFill="accent1" w:themeFillShade="80"/>
+          </w:tcPr>
+          <w:p>
+            <w:r>
+              <w:t>Variante 3</w:t>
+            </w:r>
+          </w:p>
         </w:tc>
         <w:tc>
           <w:tcPr>
             <w:tcW w:w="2976" w:type="dxa"/>
-          </w:tcPr>
-          <w:p/>
+            <w:shd w:val="clear" w:color="auto" w:fill="1F3864" w:themeFill="accent1" w:themeFillShade="80"/>
+          </w:tcPr>
+          <w:p>
+            <w:pPr>
+              <w:rPr>
+                <w:highlight w:val="yellow"/>
+              </w:rPr>
+            </w:pPr>
+            <w:r>
+              <w:t>Variante 4</w:t>
+            </w:r>
+          </w:p>
         </w:tc>
       </w:tr>
       <w:tr>
@@ -67,6 +87,7 @@
         <w:tc>
           <w:tcPr>
             <w:tcW w:w="1838" w:type="dxa"/>
+            <w:shd w:val="clear" w:color="auto" w:fill="1F3864" w:themeFill="accent1" w:themeFillShade="80"/>
           </w:tcPr>
           <w:p>
             <w:r>
@@ -85,25 +106,19 @@
             </w:r>
           </w:p>
           <w:p>
-            <w:hyperlink r:id="rId4" w:history="1">
-              <w:r>
-                <w:rPr>
-                  <w:rStyle w:val="Hyperlink"/>
-                </w:rPr>
-                <w:t>https://www.et-anhaengertechnik.de/Kronenmutter-M24-x-15</w:t>
-              </w:r>
-            </w:hyperlink>
-          </w:p>
-          <w:p/>
-          <w:p>
+            <w:pPr>
+              <w:rPr>
+                <w:rStyle w:val="Hyperlink"/>
+              </w:rPr>
+            </w:pPr>
             <w:r>
               <w:rPr>
                 <w:noProof/>
               </w:rPr>
               <w:drawing>
-                <wp:inline distT="0" distB="0" distL="0" distR="0" wp14:anchorId="388EC90D" wp14:editId="58C3CC9D">
-                  <wp:extent cx="1047750" cy="979683"/>
-                  <wp:effectExtent l="0" t="0" r="0" b="0"/>
+                <wp:inline distT="0" distB="0" distL="0" distR="0" wp14:anchorId="3B54F5CD" wp14:editId="45668D78">
+                  <wp:extent cx="914400" cy="854996"/>
+                  <wp:effectExtent l="0" t="0" r="0" b="2540"/>
                   <wp:docPr id="2" name="Grafik 2"/>
                   <wp:cNvGraphicFramePr>
                     <a:graphicFrameLocks xmlns:a="http://schemas.openxmlformats.org/drawingml/2006/main" noChangeAspect="1"/>
@@ -116,7 +131,7 @@
                           <pic:cNvPicPr/>
                         </pic:nvPicPr>
                         <pic:blipFill>
-                          <a:blip r:embed="rId5"/>
+                          <a:blip r:embed="rId4"/>
                           <a:stretch>
                             <a:fillRect/>
                           </a:stretch>
@@ -124,7 +139,7 @@
                         <pic:spPr>
                           <a:xfrm>
                             <a:off x="0" y="0"/>
-                            <a:ext cx="1068117" cy="998727"/>
+                            <a:ext cx="937459" cy="876557"/>
                           </a:xfrm>
                           <a:prstGeom prst="rect">
                             <a:avLst/>
@@ -137,6 +152,18 @@
               </w:drawing>
             </w:r>
           </w:p>
+          <w:p>
+            <w:hyperlink r:id="rId5" w:history="1">
+              <w:r>
+                <w:rPr>
+                  <w:rStyle w:val="Hyperlink"/>
+                </w:rPr>
+                <w:t>https://www.et-anhaengertechnik.de/Kronenmutter-M24-x-15</w:t>
+              </w:r>
+            </w:hyperlink>
+          </w:p>
+          <w:p/>
+          <w:p/>
         </w:tc>
         <w:tc>
           <w:tcPr>
@@ -154,8 +181,8 @@
               </w:rPr>
               <w:drawing>
                 <wp:inline distT="0" distB="0" distL="0" distR="0" wp14:anchorId="6A8D9B84" wp14:editId="55941A27">
-                  <wp:extent cx="981075" cy="1006448"/>
-                  <wp:effectExtent l="0" t="0" r="0" b="3810"/>
+                  <wp:extent cx="876300" cy="898964"/>
+                  <wp:effectExtent l="0" t="0" r="0" b="0"/>
                   <wp:docPr id="3" name="Grafik 3"/>
                   <wp:cNvGraphicFramePr>
                     <a:graphicFrameLocks xmlns:a="http://schemas.openxmlformats.org/drawingml/2006/main" noChangeAspect="1"/>
@@ -176,7 +203,7 @@
                         <pic:spPr>
                           <a:xfrm>
                             <a:off x="0" y="0"/>
-                            <a:ext cx="990206" cy="1015816"/>
+                            <a:ext cx="887473" cy="910426"/>
                           </a:xfrm>
                           <a:prstGeom prst="rect">
                             <a:avLst/>
@@ -217,6 +244,9 @@
           </w:tcPr>
           <w:p>
             <w:r>
+              <w:rPr>
+                <w:highlight w:val="yellow"/>
+              </w:rPr>
               <w:t>Selbstsichernde Mutter</w:t>
             </w:r>
           </w:p>
@@ -268,6 +298,7 @@
         <w:tc>
           <w:tcPr>
             <w:tcW w:w="1838" w:type="dxa"/>
+            <w:shd w:val="clear" w:color="auto" w:fill="1F3864" w:themeFill="accent1" w:themeFillShade="80"/>
           </w:tcPr>
           <w:p>
             <w:r>
@@ -301,8 +332,8 @@
               </w:rPr>
               <w:drawing>
                 <wp:inline distT="0" distB="0" distL="0" distR="0" wp14:anchorId="2E0D777E" wp14:editId="55ADF51D">
-                  <wp:extent cx="1722492" cy="819302"/>
-                  <wp:effectExtent l="0" t="0" r="0" b="0"/>
+                  <wp:extent cx="1590675" cy="756603"/>
+                  <wp:effectExtent l="0" t="0" r="0" b="5715"/>
                   <wp:docPr id="4" name="Grafik 4"/>
                   <wp:cNvGraphicFramePr>
                     <a:graphicFrameLocks xmlns:a="http://schemas.openxmlformats.org/drawingml/2006/main" noChangeAspect="1"/>
@@ -323,7 +354,7 @@
                         <pic:spPr>
                           <a:xfrm>
                             <a:off x="0" y="0"/>
-                            <a:ext cx="1739461" cy="827373"/>
+                            <a:ext cx="1611186" cy="766359"/>
                           </a:xfrm>
                           <a:prstGeom prst="rect">
                             <a:avLst/>
@@ -347,13 +378,7 @@
                 <w:rPr>
                   <w:rStyle w:val="Hyperlink"/>
                 </w:rPr>
-                <w:t>https://www.klocke-antrieb.de/wp-content/uploads/Klocke_Welle_Nabe</w:t>
-              </w:r>
-              <w:r>
-                <w:rPr>
-                  <w:rStyle w:val="Hyperlink"/>
-                </w:rPr>
-                <w:t>_Verbindung_Broschuere.pdf</w:t>
+                <w:t>https://www.klocke-antrieb.de/wp-content/uploads/Klocke_Welle_Nabe_Verbindung_Broschuere.pdf</w:t>
               </w:r>
             </w:hyperlink>
           </w:p>
@@ -371,6 +396,9 @@
           </w:tcPr>
           <w:p>
             <w:r>
+              <w:rPr>
+                <w:highlight w:val="yellow"/>
+              </w:rPr>
               <w:t>Keilwelle</w:t>
             </w:r>
           </w:p>
@@ -381,8 +409,8 @@
               </w:rPr>
               <w:drawing>
                 <wp:inline distT="0" distB="0" distL="0" distR="0" wp14:anchorId="0DA1394C" wp14:editId="7D1FD154">
-                  <wp:extent cx="1411833" cy="855656"/>
-                  <wp:effectExtent l="0" t="0" r="0" b="1905"/>
+                  <wp:extent cx="1276350" cy="773545"/>
+                  <wp:effectExtent l="0" t="0" r="0" b="7620"/>
                   <wp:docPr id="5" name="Grafik 5"/>
                   <wp:cNvGraphicFramePr>
                     <a:graphicFrameLocks xmlns:a="http://schemas.openxmlformats.org/drawingml/2006/main" noChangeAspect="1"/>
@@ -403,7 +431,7 @@
                         <pic:spPr>
                           <a:xfrm>
                             <a:off x="0" y="0"/>
-                            <a:ext cx="1424376" cy="863258"/>
+                            <a:ext cx="1292395" cy="783269"/>
                           </a:xfrm>
                           <a:prstGeom prst="rect">
                             <a:avLst/>
@@ -444,8 +472,8 @@
               </w:rPr>
               <w:drawing>
                 <wp:inline distT="0" distB="0" distL="0" distR="0" wp14:anchorId="48AE709C" wp14:editId="6722FC7E">
-                  <wp:extent cx="1371136" cy="1028378"/>
-                  <wp:effectExtent l="0" t="0" r="635" b="635"/>
+                  <wp:extent cx="1114425" cy="835840"/>
+                  <wp:effectExtent l="0" t="0" r="0" b="2540"/>
                   <wp:docPr id="6" name="Bild 1" descr="Zahnwelle DIN 5482 auf einer Wälzfräsmaschine"/>
                   <wp:cNvGraphicFramePr>
                     <a:graphicFrameLocks xmlns:a="http://schemas.openxmlformats.org/drawingml/2006/main" noChangeAspect="1"/>
@@ -475,7 +503,7 @@
                         <pic:spPr bwMode="auto">
                           <a:xfrm>
                             <a:off x="0" y="0"/>
-                            <a:ext cx="1398416" cy="1048838"/>
+                            <a:ext cx="1144189" cy="858164"/>
                           </a:xfrm>
                           <a:prstGeom prst="rect">
                             <a:avLst/>
@@ -520,8 +548,8 @@
               </w:rPr>
               <w:drawing>
                 <wp:inline distT="0" distB="0" distL="0" distR="0" wp14:anchorId="443D5639" wp14:editId="0021AA7E">
-                  <wp:extent cx="1428276" cy="819936"/>
-                  <wp:effectExtent l="0" t="0" r="635" b="0"/>
+                  <wp:extent cx="1171575" cy="672571"/>
+                  <wp:effectExtent l="0" t="0" r="0" b="0"/>
                   <wp:docPr id="7" name="Grafik 7"/>
                   <wp:cNvGraphicFramePr>
                     <a:graphicFrameLocks xmlns:a="http://schemas.openxmlformats.org/drawingml/2006/main" noChangeAspect="1"/>
@@ -542,7 +570,7 @@
                         <pic:spPr>
                           <a:xfrm>
                             <a:off x="0" y="0"/>
-                            <a:ext cx="1458112" cy="837064"/>
+                            <a:ext cx="1203987" cy="691178"/>
                           </a:xfrm>
                           <a:prstGeom prst="rect">
                             <a:avLst/>
@@ -572,6 +600,7 @@
         <w:tc>
           <w:tcPr>
             <w:tcW w:w="1838" w:type="dxa"/>
+            <w:shd w:val="clear" w:color="auto" w:fill="1F3864" w:themeFill="accent1" w:themeFillShade="80"/>
           </w:tcPr>
           <w:p>
             <w:r>
@@ -595,8 +624,8 @@
               </w:rPr>
               <w:drawing>
                 <wp:inline distT="0" distB="0" distL="0" distR="0" wp14:anchorId="269658D3" wp14:editId="70DA6134">
-                  <wp:extent cx="1293963" cy="1276477"/>
-                  <wp:effectExtent l="0" t="0" r="1905" b="0"/>
+                  <wp:extent cx="981075" cy="967818"/>
+                  <wp:effectExtent l="0" t="0" r="0" b="3810"/>
                   <wp:docPr id="8" name="Grafik 8"/>
                   <wp:cNvGraphicFramePr>
                     <a:graphicFrameLocks xmlns:a="http://schemas.openxmlformats.org/drawingml/2006/main" noChangeAspect="1"/>
@@ -617,7 +646,7 @@
                         <pic:spPr>
                           <a:xfrm>
                             <a:off x="0" y="0"/>
-                            <a:ext cx="1304364" cy="1286737"/>
+                            <a:ext cx="997538" cy="984058"/>
                           </a:xfrm>
                           <a:prstGeom prst="rect">
                             <a:avLst/>
@@ -648,7 +677,9 @@
           </w:tcPr>
           <w:p>
             <w:r>
-              <w:lastRenderedPageBreak/>
+              <w:rPr>
+                <w:highlight w:val="yellow"/>
+              </w:rPr>
               <w:t>Rollenkette</w:t>
             </w:r>
           </w:p>
@@ -659,8 +690,8 @@
               </w:rPr>
               <w:drawing>
                 <wp:inline distT="0" distB="0" distL="0" distR="0" wp14:anchorId="04D00C38" wp14:editId="3C716B6E">
-                  <wp:extent cx="1416811" cy="1104181"/>
-                  <wp:effectExtent l="0" t="0" r="0" b="1270"/>
+                  <wp:extent cx="1257300" cy="979867"/>
+                  <wp:effectExtent l="0" t="0" r="0" b="0"/>
                   <wp:docPr id="9" name="Grafik 9"/>
                   <wp:cNvGraphicFramePr>
                     <a:graphicFrameLocks xmlns:a="http://schemas.openxmlformats.org/drawingml/2006/main" noChangeAspect="1"/>
@@ -681,7 +712,7 @@
                         <pic:spPr>
                           <a:xfrm>
                             <a:off x="0" y="0"/>
-                            <a:ext cx="1424610" cy="1110259"/>
+                            <a:ext cx="1266619" cy="987129"/>
                           </a:xfrm>
                           <a:prstGeom prst="rect">
                             <a:avLst/>
@@ -723,6 +754,7 @@
         <w:tc>
           <w:tcPr>
             <w:tcW w:w="1838" w:type="dxa"/>
+            <w:shd w:val="clear" w:color="auto" w:fill="1F3864" w:themeFill="accent1" w:themeFillShade="80"/>
           </w:tcPr>
           <w:p>
             <w:r>
@@ -756,6 +788,9 @@
           </w:tcPr>
           <w:p>
             <w:r>
+              <w:rPr>
+                <w:highlight w:val="yellow"/>
+              </w:rPr>
               <w:t>Dreifach</w:t>
             </w:r>
           </w:p>
@@ -771,6 +806,7 @@
         <w:tc>
           <w:tcPr>
             <w:tcW w:w="1838" w:type="dxa"/>
+            <w:shd w:val="clear" w:color="auto" w:fill="1F3864" w:themeFill="accent1" w:themeFillShade="80"/>
           </w:tcPr>
           <w:p>
             <w:r>
@@ -783,7 +819,15 @@
             <w:tcW w:w="3969" w:type="dxa"/>
           </w:tcPr>
           <w:p>
-            <w:r>
+            <w:pPr>
+              <w:rPr>
+                <w:highlight w:val="yellow"/>
+              </w:rPr>
+            </w:pPr>
+            <w:r>
+              <w:rPr>
+                <w:highlight w:val="yellow"/>
+              </w:rPr>
               <w:t>Synchron</w:t>
             </w:r>
           </w:p>
@@ -823,9 +867,11 @@
         <w:tc>
           <w:tcPr>
             <w:tcW w:w="1838" w:type="dxa"/>
-          </w:tcPr>
-          <w:p>
-            <w:r>
+            <w:shd w:val="clear" w:color="auto" w:fill="1F3864" w:themeFill="accent1" w:themeFillShade="80"/>
+          </w:tcPr>
+          <w:p>
+            <w:r>
+              <w:lastRenderedPageBreak/>
               <w:t>Übersetzung</w:t>
             </w:r>
           </w:p>
@@ -836,6 +882,9 @@
           </w:tcPr>
           <w:p>
             <w:r>
+              <w:rPr>
+                <w:highlight w:val="yellow"/>
+              </w:rPr>
               <w:t>Getriebemotor</w:t>
             </w:r>
           </w:p>
@@ -876,6 +925,7 @@
         <w:tc>
           <w:tcPr>
             <w:tcW w:w="1838" w:type="dxa"/>
+            <w:shd w:val="clear" w:color="auto" w:fill="1F3864" w:themeFill="accent1" w:themeFillShade="80"/>
           </w:tcPr>
           <w:p>
             <w:r>
@@ -889,6 +939,9 @@
           </w:tcPr>
           <w:p>
             <w:r>
+              <w:rPr>
+                <w:highlight w:val="yellow"/>
+              </w:rPr>
               <w:t>Rillenkugellager</w:t>
             </w:r>
           </w:p>
@@ -1140,6 +1193,7 @@
         <w:tc>
           <w:tcPr>
             <w:tcW w:w="1838" w:type="dxa"/>
+            <w:shd w:val="clear" w:color="auto" w:fill="1F3864" w:themeFill="accent1" w:themeFillShade="80"/>
           </w:tcPr>
           <w:p>
             <w:r>
@@ -1153,6 +1207,9 @@
           </w:tcPr>
           <w:p>
             <w:r>
+              <w:rPr>
+                <w:highlight w:val="yellow"/>
+              </w:rPr>
               <w:t>Rillenkugellager</w:t>
             </w:r>
           </w:p>
@@ -1192,6 +1249,7 @@
         <w:tc>
           <w:tcPr>
             <w:tcW w:w="1838" w:type="dxa"/>
+            <w:shd w:val="clear" w:color="auto" w:fill="1F3864" w:themeFill="accent1" w:themeFillShade="80"/>
           </w:tcPr>
           <w:p>
             <w:r>
@@ -1225,6 +1283,9 @@
           </w:tcPr>
           <w:p>
             <w:r>
+              <w:rPr>
+                <w:highlight w:val="yellow"/>
+              </w:rPr>
               <w:t>Zweiteilung in axialer Richtung</w:t>
             </w:r>
           </w:p>
@@ -1240,6 +1301,7 @@
         <w:tc>
           <w:tcPr>
             <w:tcW w:w="1838" w:type="dxa"/>
+            <w:shd w:val="clear" w:color="auto" w:fill="1F3864" w:themeFill="accent1" w:themeFillShade="80"/>
           </w:tcPr>
           <w:p>
             <w:r>
@@ -1253,6 +1315,9 @@
           </w:tcPr>
           <w:p>
             <w:r>
+              <w:rPr>
+                <w:highlight w:val="yellow"/>
+              </w:rPr>
               <w:t>Aufschrumpfen</w:t>
             </w:r>
           </w:p>
@@ -1262,7 +1327,15 @@
             <w:tcW w:w="3544" w:type="dxa"/>
           </w:tcPr>
           <w:p>
-            <w:r>
+            <w:pPr>
+              <w:rPr>
+                <w:highlight w:val="yellow"/>
+              </w:rPr>
+            </w:pPr>
+            <w:r>
+              <w:rPr>
+                <w:highlight w:val="yellow"/>
+              </w:rPr>
               <w:t>Sicherungsring</w:t>
             </w:r>
           </w:p>
@@ -1272,7 +1345,15 @@
             <w:tcW w:w="2410" w:type="dxa"/>
           </w:tcPr>
           <w:p>
-            <w:r>
+            <w:pPr>
+              <w:rPr>
+                <w:highlight w:val="yellow"/>
+              </w:rPr>
+            </w:pPr>
+            <w:r>
+              <w:rPr>
+                <w:highlight w:val="yellow"/>
+              </w:rPr>
               <w:t>Distanzhülse</w:t>
             </w:r>
           </w:p>
@@ -1282,7 +1363,15 @@
             <w:tcW w:w="2976" w:type="dxa"/>
           </w:tcPr>
           <w:p>
-            <w:r>
+            <w:pPr>
+              <w:rPr>
+                <w:highlight w:val="yellow"/>
+              </w:rPr>
+            </w:pPr>
+            <w:r>
+              <w:rPr>
+                <w:highlight w:val="yellow"/>
+              </w:rPr>
               <w:t>Anlagefläche</w:t>
             </w:r>
           </w:p>
@@ -1292,6 +1381,7 @@
         <w:tc>
           <w:tcPr>
             <w:tcW w:w="1838" w:type="dxa"/>
+            <w:shd w:val="clear" w:color="auto" w:fill="1F3864" w:themeFill="accent1" w:themeFillShade="80"/>
           </w:tcPr>
           <w:p>
             <w:r>
@@ -1304,7 +1394,15 @@
             <w:tcW w:w="3969" w:type="dxa"/>
           </w:tcPr>
           <w:p>
-            <w:r>
+            <w:pPr>
+              <w:rPr>
+                <w:highlight w:val="yellow"/>
+              </w:rPr>
+            </w:pPr>
+            <w:r>
+              <w:rPr>
+                <w:highlight w:val="yellow"/>
+              </w:rPr>
               <w:t>Fettschmierung</w:t>
             </w:r>
           </w:p>
@@ -1340,6 +1438,7 @@
         <w:tc>
           <w:tcPr>
             <w:tcW w:w="1838" w:type="dxa"/>
+            <w:shd w:val="clear" w:color="auto" w:fill="1F3864" w:themeFill="accent1" w:themeFillShade="80"/>
           </w:tcPr>
           <w:p>
             <w:r>
@@ -1353,7 +1452,13 @@
           </w:tcPr>
           <w:p>
             <w:r>
-              <w:t xml:space="preserve">Wellendichtring </w:t>
+              <w:rPr>
+                <w:highlight w:val="yellow"/>
+              </w:rPr>
+              <w:t>Wellendichtring</w:t>
+            </w:r>
+            <w:r>
+              <w:t xml:space="preserve"> </w:t>
             </w:r>
           </w:p>
           <w:p>
@@ -1361,11 +1466,10 @@
               <w:rPr>
                 <w:noProof/>
               </w:rPr>
-              <w:lastRenderedPageBreak/>
               <w:drawing>
                 <wp:inline distT="0" distB="0" distL="0" distR="0" wp14:anchorId="4ABE1F4E" wp14:editId="68AC9AAE">
-                  <wp:extent cx="1170644" cy="1406769"/>
-                  <wp:effectExtent l="0" t="0" r="0" b="3175"/>
+                  <wp:extent cx="904875" cy="1087393"/>
+                  <wp:effectExtent l="0" t="0" r="0" b="0"/>
                   <wp:docPr id="23" name="Grafik 23"/>
                   <wp:cNvGraphicFramePr>
                     <a:graphicFrameLocks xmlns:a="http://schemas.openxmlformats.org/drawingml/2006/main" noChangeAspect="1"/>
@@ -1386,7 +1490,7 @@
                         <pic:spPr>
                           <a:xfrm>
                             <a:off x="0" y="0"/>
-                            <a:ext cx="1177286" cy="1414751"/>
+                            <a:ext cx="917935" cy="1103087"/>
                           </a:xfrm>
                           <a:prstGeom prst="rect">
                             <a:avLst/>
@@ -1418,7 +1522,6 @@
           <w:p>
             <w:proofErr w:type="spellStart"/>
             <w:r>
-              <w:lastRenderedPageBreak/>
               <w:t>Taconit</w:t>
             </w:r>
             <w:proofErr w:type="spellEnd"/>
@@ -1431,11 +1534,10 @@
               <w:rPr>
                 <w:noProof/>
               </w:rPr>
-              <w:lastRenderedPageBreak/>
               <w:drawing>
                 <wp:inline distT="0" distB="0" distL="0" distR="0" wp14:anchorId="7348EE35" wp14:editId="77C14FFB">
-                  <wp:extent cx="791308" cy="1117141"/>
-                  <wp:effectExtent l="0" t="0" r="8890" b="6985"/>
+                  <wp:extent cx="735410" cy="1038225"/>
+                  <wp:effectExtent l="0" t="0" r="7620" b="0"/>
                   <wp:docPr id="24" name="Grafik 24"/>
                   <wp:cNvGraphicFramePr>
                     <a:graphicFrameLocks xmlns:a="http://schemas.openxmlformats.org/drawingml/2006/main" noChangeAspect="1"/>
@@ -1456,7 +1558,7 @@
                         <pic:spPr>
                           <a:xfrm>
                             <a:off x="0" y="0"/>
-                            <a:ext cx="797261" cy="1125545"/>
+                            <a:ext cx="742094" cy="1047661"/>
                           </a:xfrm>
                           <a:prstGeom prst="rect">
                             <a:avLst/>
@@ -1479,7 +1581,6 @@
               </w:r>
             </w:hyperlink>
           </w:p>
-          <w:p/>
         </w:tc>
         <w:tc>
           <w:tcPr>
@@ -1487,7 +1588,9 @@
           </w:tcPr>
           <w:p>
             <w:r>
-              <w:lastRenderedPageBreak/>
+              <w:rPr>
+                <w:highlight w:val="yellow"/>
+              </w:rPr>
               <w:t>O-Ring</w:t>
             </w:r>
           </w:p>
@@ -1496,7 +1599,6 @@
               <w:rPr>
                 <w:noProof/>
               </w:rPr>
-              <w:lastRenderedPageBreak/>
               <w:drawing>
                 <wp:inline distT="0" distB="0" distL="0" distR="0" wp14:anchorId="181B7283" wp14:editId="1A43A843">
                   <wp:extent cx="1393190" cy="1099185"/>
@@ -1552,7 +1654,6 @@
           </w:tcPr>
           <w:p>
             <w:r>
-              <w:lastRenderedPageBreak/>
               <w:t>Labyrinth Dichtung</w:t>
             </w:r>
           </w:p>
@@ -1561,11 +1662,10 @@
               <w:rPr>
                 <w:noProof/>
               </w:rPr>
-              <w:lastRenderedPageBreak/>
               <w:drawing>
                 <wp:inline distT="0" distB="0" distL="0" distR="0" wp14:anchorId="41CACE86" wp14:editId="6C1C26BD">
-                  <wp:extent cx="1182076" cy="1450730"/>
-                  <wp:effectExtent l="0" t="0" r="0" b="0"/>
+                  <wp:extent cx="962025" cy="1180668"/>
+                  <wp:effectExtent l="0" t="0" r="0" b="635"/>
                   <wp:docPr id="26" name="Grafik 26"/>
                   <wp:cNvGraphicFramePr>
                     <a:graphicFrameLocks xmlns:a="http://schemas.openxmlformats.org/drawingml/2006/main" noChangeAspect="1"/>
@@ -1586,7 +1686,7 @@
                         <pic:spPr>
                           <a:xfrm>
                             <a:off x="0" y="0"/>
-                            <a:ext cx="1183279" cy="1452207"/>
+                            <a:ext cx="966380" cy="1186013"/>
                           </a:xfrm>
                           <a:prstGeom prst="rect">
                             <a:avLst/>
@@ -1616,9 +1716,11 @@
         <w:tc>
           <w:tcPr>
             <w:tcW w:w="1838" w:type="dxa"/>
-          </w:tcPr>
-          <w:p>
-            <w:r>
+            <w:shd w:val="clear" w:color="auto" w:fill="1F3864" w:themeFill="accent1" w:themeFillShade="80"/>
+          </w:tcPr>
+          <w:p>
+            <w:r>
+              <w:lastRenderedPageBreak/>
               <w:t>Trommel</w:t>
             </w:r>
           </w:p>
@@ -1639,7 +1741,7 @@
               </w:rPr>
               <w:drawing>
                 <wp:inline distT="0" distB="0" distL="0" distR="0" wp14:anchorId="49B28919" wp14:editId="10956319">
-                  <wp:extent cx="2383155" cy="1320800"/>
+                  <wp:extent cx="2076450" cy="1150817"/>
                   <wp:effectExtent l="0" t="0" r="0" b="0"/>
                   <wp:docPr id="20" name="Grafik 20"/>
                   <wp:cNvGraphicFramePr>
@@ -1661,7 +1763,7 @@
                         <pic:spPr>
                           <a:xfrm>
                             <a:off x="0" y="0"/>
-                            <a:ext cx="2383155" cy="1320800"/>
+                            <a:ext cx="2090508" cy="1158608"/>
                           </a:xfrm>
                           <a:prstGeom prst="rect">
                             <a:avLst/>
@@ -1692,6 +1794,9 @@
           </w:tcPr>
           <w:p>
             <w:r>
+              <w:rPr>
+                <w:highlight w:val="yellow"/>
+              </w:rPr>
               <w:t>Rohr</w:t>
             </w:r>
           </w:p>
@@ -1703,7 +1808,7 @@
               </w:rPr>
               <w:drawing>
                 <wp:inline distT="0" distB="0" distL="0" distR="0" wp14:anchorId="09BA6F22" wp14:editId="3FA3589E">
-                  <wp:extent cx="1836626" cy="1160584"/>
+                  <wp:extent cx="1504950" cy="950994"/>
                   <wp:effectExtent l="0" t="0" r="0" b="1905"/>
                   <wp:docPr id="21" name="Grafik 21"/>
                   <wp:cNvGraphicFramePr>
@@ -1725,7 +1830,7 @@
                         <pic:spPr>
                           <a:xfrm>
                             <a:off x="0" y="0"/>
-                            <a:ext cx="1847806" cy="1167649"/>
+                            <a:ext cx="1521062" cy="961175"/>
                           </a:xfrm>
                           <a:prstGeom prst="rect">
                             <a:avLst/>
@@ -1767,8 +1872,8 @@
               </w:rPr>
               <w:drawing>
                 <wp:inline distT="0" distB="0" distL="0" distR="0" wp14:anchorId="4853D0B3" wp14:editId="1856439C">
-                  <wp:extent cx="1380392" cy="1077763"/>
-                  <wp:effectExtent l="0" t="0" r="0" b="8255"/>
+                  <wp:extent cx="1276350" cy="996530"/>
+                  <wp:effectExtent l="0" t="0" r="0" b="0"/>
                   <wp:docPr id="22" name="Grafik 22"/>
                   <wp:cNvGraphicFramePr>
                     <a:graphicFrameLocks xmlns:a="http://schemas.openxmlformats.org/drawingml/2006/main" noChangeAspect="1"/>
@@ -1789,7 +1894,7 @@
                         <pic:spPr>
                           <a:xfrm>
                             <a:off x="0" y="0"/>
-                            <a:ext cx="1380929" cy="1078182"/>
+                            <a:ext cx="1280711" cy="999935"/>
                           </a:xfrm>
                           <a:prstGeom prst="rect">
                             <a:avLst/>
@@ -1818,21 +1923,27 @@
           <w:tcPr>
             <w:tcW w:w="2976" w:type="dxa"/>
           </w:tcPr>
-          <w:p>
-            <w:bookmarkStart w:id="0" w:name="_GoBack"/>
-            <w:bookmarkEnd w:id="0"/>
-          </w:p>
+          <w:p/>
         </w:tc>
       </w:tr>
       <w:tr>
         <w:tc>
           <w:tcPr>
             <w:tcW w:w="1838" w:type="dxa"/>
-          </w:tcPr>
-          <w:p>
-            <w:r>
-              <w:t>Trommelbefestigung</w:t>
-            </w:r>
+            <w:shd w:val="clear" w:color="auto" w:fill="1F3864" w:themeFill="accent1" w:themeFillShade="80"/>
+          </w:tcPr>
+          <w:p>
+            <w:r>
+              <w:t>Trommelbefestig</w:t>
+            </w:r>
+            <w:r>
+              <w:t>-</w:t>
+            </w:r>
+            <w:proofErr w:type="spellStart"/>
+            <w:r>
+              <w:t>ung</w:t>
+            </w:r>
+            <w:proofErr w:type="spellEnd"/>
           </w:p>
         </w:tc>
         <w:tc>
@@ -1841,6 +1952,9 @@
           </w:tcPr>
           <w:p>
             <w:r>
+              <w:rPr>
+                <w:highlight w:val="yellow"/>
+              </w:rPr>
               <w:t>Spannsatz</w:t>
             </w:r>
           </w:p>
@@ -1852,7 +1966,7 @@
               </w:rPr>
               <w:drawing>
                 <wp:inline distT="0" distB="0" distL="0" distR="0" wp14:anchorId="795FC90D" wp14:editId="6AB0E471">
-                  <wp:extent cx="981239" cy="939484"/>
+                  <wp:extent cx="723900" cy="693096"/>
                   <wp:effectExtent l="0" t="0" r="0" b="0"/>
                   <wp:docPr id="14" name="Grafik 14"/>
                   <wp:cNvGraphicFramePr>
@@ -1874,7 +1988,7 @@
                         <pic:spPr>
                           <a:xfrm>
                             <a:off x="0" y="0"/>
-                            <a:ext cx="1003135" cy="960448"/>
+                            <a:ext cx="745035" cy="713332"/>
                           </a:xfrm>
                           <a:prstGeom prst="rect">
                             <a:avLst/>
@@ -1894,6 +2008,9 @@
           </w:tcPr>
           <w:p>
             <w:r>
+              <w:rPr>
+                <w:highlight w:val="yellow"/>
+              </w:rPr>
               <w:t>Schweißnaht</w:t>
             </w:r>
           </w:p>
@@ -1904,8 +2021,8 @@
               </w:rPr>
               <w:drawing>
                 <wp:inline distT="0" distB="0" distL="0" distR="0" wp14:anchorId="1F38B279" wp14:editId="5D238341">
-                  <wp:extent cx="819509" cy="774660"/>
-                  <wp:effectExtent l="0" t="0" r="0" b="6985"/>
+                  <wp:extent cx="809625" cy="765318"/>
+                  <wp:effectExtent l="0" t="0" r="0" b="0"/>
                   <wp:docPr id="15" name="Grafik 15"/>
                   <wp:cNvGraphicFramePr>
                     <a:graphicFrameLocks xmlns:a="http://schemas.openxmlformats.org/drawingml/2006/main" noChangeAspect="1"/>
@@ -1926,7 +2043,7 @@
                         <pic:spPr>
                           <a:xfrm>
                             <a:off x="0" y="0"/>
-                            <a:ext cx="828989" cy="783621"/>
+                            <a:ext cx="828052" cy="782736"/>
                           </a:xfrm>
                           <a:prstGeom prst="rect">
                             <a:avLst/>
@@ -1945,14 +2062,7 @@
                 <w:rPr>
                   <w:rStyle w:val="Hyperlink"/>
                 </w:rPr>
-                <w:t>https://knowledge.autodesk.com/de/support/inventor-products/learn-explore/caas/CloudHelp/cloudhelp/2</w:t>
-              </w:r>
-              <w:r>
-                <w:rPr>
-                  <w:rStyle w:val="Hyperlink"/>
-                </w:rPr>
-                <w:lastRenderedPageBreak/>
-                <w:t>016/DEU/Inventor-Help/files/GUID-B8167E2C-0D1A-4D10-AEF8-03C823980341-htm.html</w:t>
+                <w:t>https://knowledge.autodesk.com/de/support/inventor-products/learn-explore/caas/CloudHelp/cloudhelp/2016/DEU/Inventor-Help/files/GUID-B8167E2C-0D1A-4D10-AEF8-03C823980341-htm.html</w:t>
               </w:r>
             </w:hyperlink>
           </w:p>
@@ -1964,7 +2074,6 @@
           </w:tcPr>
           <w:p>
             <w:r>
-              <w:lastRenderedPageBreak/>
               <w:t>Verschraubung</w:t>
             </w:r>
           </w:p>
@@ -1975,8 +2084,8 @@
               </w:rPr>
               <w:drawing>
                 <wp:inline distT="0" distB="0" distL="0" distR="0" wp14:anchorId="366F3067" wp14:editId="62A0A673">
-                  <wp:extent cx="957532" cy="803091"/>
-                  <wp:effectExtent l="0" t="0" r="0" b="0"/>
+                  <wp:extent cx="923925" cy="774905"/>
+                  <wp:effectExtent l="0" t="0" r="0" b="6350"/>
                   <wp:docPr id="17" name="Grafik 17"/>
                   <wp:cNvGraphicFramePr>
                     <a:graphicFrameLocks xmlns:a="http://schemas.openxmlformats.org/drawingml/2006/main" noChangeAspect="1"/>
@@ -1997,7 +2106,7 @@
                         <pic:spPr>
                           <a:xfrm>
                             <a:off x="0" y="0"/>
-                            <a:ext cx="970050" cy="813590"/>
+                            <a:ext cx="945906" cy="793341"/>
                           </a:xfrm>
                           <a:prstGeom prst="rect">
                             <a:avLst/>
@@ -2016,14 +2125,7 @@
                 <w:rPr>
                   <w:rStyle w:val="Hyperlink"/>
                 </w:rPr>
-                <w:t>https://www.konstruktionsatlas.de/antriebstechnik/welle-nabe-</w:t>
-              </w:r>
-              <w:r>
-                <w:rPr>
-                  <w:rStyle w:val="Hyperlink"/>
-                </w:rPr>
-                <w:lastRenderedPageBreak/>
-                <w:t>verbindung-kraftschluss.shtml</w:t>
+                <w:t>https://www.konstruktionsatlas.de/antriebstechnik/welle-nabe-verbindung-kraftschluss.shtml</w:t>
               </w:r>
             </w:hyperlink>
           </w:p>
@@ -2039,7 +2141,6 @@
               </w:tabs>
             </w:pPr>
             <w:r>
-              <w:lastRenderedPageBreak/>
               <w:t>Formschluss</w:t>
             </w:r>
           </w:p>
@@ -2055,8 +2156,8 @@
               </w:rPr>
               <w:drawing>
                 <wp:inline distT="0" distB="0" distL="0" distR="0" wp14:anchorId="481E6B1C" wp14:editId="51FFE923">
-                  <wp:extent cx="1035170" cy="969594"/>
-                  <wp:effectExtent l="0" t="0" r="0" b="2540"/>
+                  <wp:extent cx="904875" cy="847553"/>
+                  <wp:effectExtent l="0" t="0" r="0" b="0"/>
                   <wp:docPr id="16" name="Grafik 16"/>
                   <wp:cNvGraphicFramePr>
                     <a:graphicFrameLocks xmlns:a="http://schemas.openxmlformats.org/drawingml/2006/main" noChangeAspect="1"/>
@@ -2077,7 +2178,7 @@
                         <pic:spPr>
                           <a:xfrm>
                             <a:off x="0" y="0"/>
-                            <a:ext cx="1047997" cy="981608"/>
+                            <a:ext cx="928913" cy="870068"/>
                           </a:xfrm>
                           <a:prstGeom prst="rect">
                             <a:avLst/>
@@ -2101,14 +2202,7 @@
                 <w:rPr>
                   <w:rStyle w:val="Hyperlink"/>
                 </w:rPr>
-                <w:t>https://www.konstruktionsatlas.de/antriebstechnik/welle-</w:t>
-              </w:r>
-              <w:r>
-                <w:rPr>
-                  <w:rStyle w:val="Hyperlink"/>
-                </w:rPr>
-                <w:lastRenderedPageBreak/>
-                <w:t>nabe-verbindung-formschluss.shtml</w:t>
+                <w:t>https://www.konstruktionsatlas.de/antriebstechnik/welle-nabe-verbindung-formschluss.shtml</w:t>
               </w:r>
             </w:hyperlink>
           </w:p>
@@ -2125,10 +2219,14 @@
         <w:tc>
           <w:tcPr>
             <w:tcW w:w="1838" w:type="dxa"/>
-          </w:tcPr>
-          <w:p>
-            <w:r>
-              <w:t>Variante A - Schweißnaht: axiale Positionierung der Welle</w:t>
+            <w:shd w:val="clear" w:color="auto" w:fill="1F3864" w:themeFill="accent1" w:themeFillShade="80"/>
+          </w:tcPr>
+          <w:p>
+            <w:r>
+              <w:t xml:space="preserve">Variante A - Schweißnaht: axiale Positionierung der </w:t>
+            </w:r>
+            <w:r>
+              <w:t>Trommel</w:t>
             </w:r>
           </w:p>
         </w:tc>
@@ -2137,13 +2235,27 @@
             <w:tcW w:w="3969" w:type="dxa"/>
           </w:tcPr>
           <w:p>
-            <w:r>
+            <w:pPr>
+              <w:rPr>
+                <w:highlight w:val="yellow"/>
+              </w:rPr>
+            </w:pPr>
+            <w:r>
+              <w:rPr>
+                <w:highlight w:val="yellow"/>
+              </w:rPr>
               <w:t>Absätze als Anlageflächen</w:t>
             </w:r>
           </w:p>
           <w:p>
             <w:r>
-              <w:t xml:space="preserve">auf der Welle </w:t>
+              <w:rPr>
+                <w:highlight w:val="yellow"/>
+              </w:rPr>
+              <w:t>auf der Welle</w:t>
+            </w:r>
+            <w:r>
+              <w:t xml:space="preserve"> </w:t>
             </w:r>
           </w:p>
         </w:tc>
@@ -2178,6 +2290,7 @@
         <w:tc>
           <w:tcPr>
             <w:tcW w:w="1838" w:type="dxa"/>
+            <w:shd w:val="clear" w:color="auto" w:fill="1F3864" w:themeFill="accent1" w:themeFillShade="80"/>
           </w:tcPr>
           <w:p>
             <w:r>
@@ -2211,6 +2324,9 @@
           </w:tcPr>
           <w:p>
             <w:r>
+              <w:rPr>
+                <w:highlight w:val="yellow"/>
+              </w:rPr>
               <w:t>Spannsatz mit zweiseitiger Aufweitung als Kaufteil</w:t>
             </w:r>
           </w:p>
@@ -2230,9 +2346,11 @@
         <w:tc>
           <w:tcPr>
             <w:tcW w:w="1838" w:type="dxa"/>
-          </w:tcPr>
-          <w:p>
-            <w:r>
+            <w:shd w:val="clear" w:color="auto" w:fill="1F3864" w:themeFill="accent1" w:themeFillShade="80"/>
+          </w:tcPr>
+          <w:p>
+            <w:r>
+              <w:lastRenderedPageBreak/>
               <w:t>Fettauslass</w:t>
             </w:r>
           </w:p>
@@ -2253,6 +2371,9 @@
           </w:tcPr>
           <w:p>
             <w:r>
+              <w:rPr>
+                <w:highlight w:val="yellow"/>
+              </w:rPr>
               <w:t>nach unten, durch Bohrung im Lagerbock</w:t>
             </w:r>
           </w:p>
@@ -2278,6 +2399,7 @@
         <w:tc>
           <w:tcPr>
             <w:tcW w:w="1838" w:type="dxa"/>
+            <w:shd w:val="clear" w:color="auto" w:fill="1F3864" w:themeFill="accent1" w:themeFillShade="80"/>
           </w:tcPr>
           <w:p>
             <w:r>
@@ -2353,9 +2475,24 @@
             <w:tcW w:w="3544" w:type="dxa"/>
           </w:tcPr>
           <w:p>
-            <w:r>
+            <w:pPr>
+              <w:rPr>
+                <w:highlight w:val="yellow"/>
+              </w:rPr>
+            </w:pPr>
+            <w:r>
+              <w:rPr>
+                <w:highlight w:val="yellow"/>
+              </w:rPr>
               <w:t>Betonanker</w:t>
             </w:r>
+          </w:p>
+          <w:p>
+            <w:pPr>
+              <w:rPr>
+                <w:highlight w:val="yellow"/>
+              </w:rPr>
+            </w:pPr>
           </w:p>
           <w:p>
             <w:r>
@@ -2418,10 +2555,11 @@
         <w:tc>
           <w:tcPr>
             <w:tcW w:w="1838" w:type="dxa"/>
-          </w:tcPr>
-          <w:p>
-            <w:r>
-              <w:t>Sicherstellung axialer Positionsgenauigkeit der Lagerböcke</w:t>
+            <w:shd w:val="clear" w:color="auto" w:fill="1F3864" w:themeFill="accent1" w:themeFillShade="80"/>
+          </w:tcPr>
+          <w:p>
+            <w:r>
+              <w:t>Sicherstellung der Flucht der beiden Lagerböcke</w:t>
             </w:r>
           </w:p>
         </w:tc>
@@ -2429,13 +2567,29 @@
           <w:tcPr>
             <w:tcW w:w="3969" w:type="dxa"/>
           </w:tcPr>
-          <w:p/>
+          <w:p>
+            <w:pPr>
+              <w:rPr>
+                <w:highlight w:val="yellow"/>
+              </w:rPr>
+            </w:pPr>
+            <w:r>
+              <w:rPr>
+                <w:highlight w:val="yellow"/>
+              </w:rPr>
+              <w:t>Langlöcher</w:t>
+            </w:r>
+          </w:p>
         </w:tc>
         <w:tc>
           <w:tcPr>
             <w:tcW w:w="3544" w:type="dxa"/>
           </w:tcPr>
-          <w:p/>
+          <w:p>
+            <w:r>
+              <w:t>Bearbeitung auf einem Feinbearbeitungszentrum</w:t>
+            </w:r>
+          </w:p>
         </w:tc>
         <w:tc>
           <w:tcPr>
@@ -2454,14 +2608,11 @@
         <w:tc>
           <w:tcPr>
             <w:tcW w:w="1838" w:type="dxa"/>
-          </w:tcPr>
-          <w:p>
-            <w:r>
-              <w:t>Sicherstellung vertikaler Positionsgenauigk</w:t>
-            </w:r>
-            <w:r>
-              <w:lastRenderedPageBreak/>
-              <w:t>eit der Lagerböcke</w:t>
+            <w:shd w:val="clear" w:color="auto" w:fill="1F3864" w:themeFill="accent1" w:themeFillShade="80"/>
+          </w:tcPr>
+          <w:p>
+            <w:r>
+              <w:t>Antriebsenergie</w:t>
             </w:r>
           </w:p>
         </w:tc>
@@ -2469,35 +2620,55 @@
           <w:tcPr>
             <w:tcW w:w="3969" w:type="dxa"/>
           </w:tcPr>
-          <w:p/>
+          <w:p>
+            <w:r>
+              <w:t>Motorspindel</w:t>
+            </w:r>
+          </w:p>
         </w:tc>
         <w:tc>
           <w:tcPr>
             <w:tcW w:w="3544" w:type="dxa"/>
           </w:tcPr>
-          <w:p/>
+          <w:p>
+            <w:r>
+              <w:rPr>
+                <w:highlight w:val="yellow"/>
+              </w:rPr>
+              <w:t>Elektromotor</w:t>
+            </w:r>
+          </w:p>
         </w:tc>
         <w:tc>
           <w:tcPr>
             <w:tcW w:w="2410" w:type="dxa"/>
           </w:tcPr>
-          <w:p/>
+          <w:p>
+            <w:r>
+              <w:t>Wasserkraftantrieb</w:t>
+            </w:r>
+          </w:p>
         </w:tc>
         <w:tc>
           <w:tcPr>
             <w:tcW w:w="2976" w:type="dxa"/>
           </w:tcPr>
-          <w:p/>
+          <w:p>
+            <w:r>
+              <w:t>Dieselmotor</w:t>
+            </w:r>
+          </w:p>
         </w:tc>
       </w:tr>
       <w:tr>
         <w:tc>
           <w:tcPr>
             <w:tcW w:w="1838" w:type="dxa"/>
-          </w:tcPr>
-          <w:p>
-            <w:r>
-              <w:t>Sicherstellung der Flucht der beiden Lagerböcke</w:t>
+            <w:shd w:val="clear" w:color="auto" w:fill="1F3864" w:themeFill="accent1" w:themeFillShade="80"/>
+          </w:tcPr>
+          <w:p>
+            <w:r>
+              <w:t>Wellenwerkstoff</w:t>
             </w:r>
           </w:p>
         </w:tc>
@@ -2506,8 +2677,16 @@
             <w:tcW w:w="3969" w:type="dxa"/>
           </w:tcPr>
           <w:p>
-            <w:r>
-              <w:t>Langlöcher</w:t>
+            <w:pPr>
+              <w:rPr>
+                <w:highlight w:val="yellow"/>
+              </w:rPr>
+            </w:pPr>
+            <w:r>
+              <w:rPr>
+                <w:highlight w:val="yellow"/>
+              </w:rPr>
+              <w:t>Vergütungsstahl</w:t>
             </w:r>
           </w:p>
         </w:tc>
@@ -2517,7 +2696,7 @@
           </w:tcPr>
           <w:p>
             <w:r>
-              <w:t>Bearbeitung auf einem Feinbearbeitungszentrum</w:t>
+              <w:t>nichtrostender Stahl</w:t>
             </w:r>
           </w:p>
         </w:tc>
@@ -2525,23 +2704,32 @@
           <w:tcPr>
             <w:tcW w:w="2410" w:type="dxa"/>
           </w:tcPr>
-          <w:p/>
+          <w:p>
+            <w:r>
+              <w:t>Baustahl</w:t>
+            </w:r>
+          </w:p>
         </w:tc>
         <w:tc>
           <w:tcPr>
             <w:tcW w:w="2976" w:type="dxa"/>
           </w:tcPr>
-          <w:p/>
+          <w:p>
+            <w:r>
+              <w:t>Feinkornbaustahl</w:t>
+            </w:r>
+          </w:p>
         </w:tc>
       </w:tr>
       <w:tr>
         <w:tc>
           <w:tcPr>
             <w:tcW w:w="1838" w:type="dxa"/>
-          </w:tcPr>
-          <w:p>
-            <w:r>
-              <w:t>Antriebsenergie</w:t>
+            <w:shd w:val="clear" w:color="auto" w:fill="1F3864" w:themeFill="accent1" w:themeFillShade="80"/>
+          </w:tcPr>
+          <w:p>
+            <w:r>
+              <w:t>Werkstoff der Trommel</w:t>
             </w:r>
           </w:p>
         </w:tc>
@@ -2549,36 +2737,74 @@
           <w:tcPr>
             <w:tcW w:w="3969" w:type="dxa"/>
           </w:tcPr>
-          <w:p/>
+          <w:p>
+            <w:r>
+              <w:t>Aluminium</w:t>
+            </w:r>
+          </w:p>
         </w:tc>
         <w:tc>
           <w:tcPr>
             <w:tcW w:w="3544" w:type="dxa"/>
           </w:tcPr>
-          <w:p/>
+          <w:p>
+            <w:pPr>
+              <w:rPr>
+                <w:highlight w:val="yellow"/>
+              </w:rPr>
+            </w:pPr>
+            <w:r>
+              <w:rPr>
+                <w:highlight w:val="yellow"/>
+              </w:rPr>
+              <w:t>Baustahl</w:t>
+            </w:r>
+          </w:p>
         </w:tc>
         <w:tc>
           <w:tcPr>
             <w:tcW w:w="2410" w:type="dxa"/>
           </w:tcPr>
-          <w:p/>
+          <w:p>
+            <w:r>
+              <w:t>hochlegierter Stahl</w:t>
+            </w:r>
+          </w:p>
         </w:tc>
         <w:tc>
           <w:tcPr>
             <w:tcW w:w="2976" w:type="dxa"/>
           </w:tcPr>
-          <w:p/>
+          <w:p>
+            <w:r>
+              <w:t>Feinkornbaustahl</w:t>
+            </w:r>
+          </w:p>
         </w:tc>
       </w:tr>
       <w:tr>
         <w:tc>
           <w:tcPr>
             <w:tcW w:w="1838" w:type="dxa"/>
-          </w:tcPr>
-          <w:p>
-            <w:r>
-              <w:t>Wellenwerkstoff</w:t>
-            </w:r>
+            <w:shd w:val="clear" w:color="auto" w:fill="1F3864" w:themeFill="accent1" w:themeFillShade="80"/>
+          </w:tcPr>
+          <w:p>
+            <w:proofErr w:type="spellStart"/>
+            <w:r>
+              <w:t>Herstellungsver</w:t>
+            </w:r>
+            <w:proofErr w:type="spellEnd"/>
+            <w:r>
+              <w:t>-</w:t>
+            </w:r>
+            <w:r>
+              <w:t xml:space="preserve">fahren der </w:t>
+            </w:r>
+            <w:proofErr w:type="spellStart"/>
+            <w:r>
+              <w:t>Keilnabe</w:t>
+            </w:r>
+            <w:proofErr w:type="spellEnd"/>
           </w:p>
         </w:tc>
         <w:tc>
@@ -2587,115 +2813,9 @@
           </w:tcPr>
           <w:p>
             <w:r>
-              <w:t>Vergütungsstahl</w:t>
-            </w:r>
-          </w:p>
-        </w:tc>
-        <w:tc>
-          <w:tcPr>
-            <w:tcW w:w="3544" w:type="dxa"/>
-          </w:tcPr>
-          <w:p>
-            <w:r>
-              <w:t>nichtrostender Stahl</w:t>
-            </w:r>
-          </w:p>
-        </w:tc>
-        <w:tc>
-          <w:tcPr>
-            <w:tcW w:w="2410" w:type="dxa"/>
-          </w:tcPr>
-          <w:p>
-            <w:r>
-              <w:t>Baustahl</w:t>
-            </w:r>
-          </w:p>
-        </w:tc>
-        <w:tc>
-          <w:tcPr>
-            <w:tcW w:w="2976" w:type="dxa"/>
-          </w:tcPr>
-          <w:p>
-            <w:r>
-              <w:t>Feinkornbaustahl</w:t>
-            </w:r>
-          </w:p>
-        </w:tc>
-      </w:tr>
-      <w:tr>
-        <w:tc>
-          <w:tcPr>
-            <w:tcW w:w="1838" w:type="dxa"/>
-          </w:tcPr>
-          <w:p>
-            <w:r>
-              <w:t>Werkstoff der Trommel</w:t>
-            </w:r>
-          </w:p>
-        </w:tc>
-        <w:tc>
-          <w:tcPr>
-            <w:tcW w:w="3969" w:type="dxa"/>
-          </w:tcPr>
-          <w:p>
-            <w:r>
-              <w:t>Aluminium</w:t>
-            </w:r>
-          </w:p>
-        </w:tc>
-        <w:tc>
-          <w:tcPr>
-            <w:tcW w:w="3544" w:type="dxa"/>
-          </w:tcPr>
-          <w:p>
-            <w:r>
-              <w:t>Baustahl</w:t>
-            </w:r>
-          </w:p>
-        </w:tc>
-        <w:tc>
-          <w:tcPr>
-            <w:tcW w:w="2410" w:type="dxa"/>
-          </w:tcPr>
-          <w:p>
-            <w:r>
-              <w:t>hochlegierter Stahl</w:t>
-            </w:r>
-          </w:p>
-        </w:tc>
-        <w:tc>
-          <w:tcPr>
-            <w:tcW w:w="2976" w:type="dxa"/>
-          </w:tcPr>
-          <w:p>
-            <w:r>
-              <w:t>Feinkornbaustahl</w:t>
-            </w:r>
-          </w:p>
-        </w:tc>
-      </w:tr>
-      <w:tr>
-        <w:tc>
-          <w:tcPr>
-            <w:tcW w:w="1838" w:type="dxa"/>
-          </w:tcPr>
-          <w:p>
-            <w:r>
-              <w:t xml:space="preserve">Herstellungsverfahren der </w:t>
-            </w:r>
-            <w:proofErr w:type="spellStart"/>
-            <w:r>
-              <w:t>Keilnabe</w:t>
-            </w:r>
-            <w:proofErr w:type="spellEnd"/>
-          </w:p>
-        </w:tc>
-        <w:tc>
-          <w:tcPr>
-            <w:tcW w:w="3969" w:type="dxa"/>
-          </w:tcPr>
-          <w:p>
-            <w:r>
+              <w:rPr>
+                <w:highlight w:val="yellow"/>
+              </w:rPr>
               <w:t>Räumen</w:t>
             </w:r>
           </w:p>
@@ -2736,6 +2856,8 @@
       <w:pPr>
         <w:ind w:left="708"/>
       </w:pPr>
+      <w:bookmarkStart w:id="0" w:name="_GoBack"/>
+      <w:bookmarkEnd w:id="0"/>
     </w:p>
     <w:sectPr>
       <w:pgSz w:w="16838" w:h="11906" w:orient="landscape" w:code="9"/>
@@ -2870,6 +2992,7 @@
     <w:lsdException w:name="HTML Sample" w:semiHidden="1" w:unhideWhenUsed="1"/>
     <w:lsdException w:name="HTML Typewriter" w:semiHidden="1" w:unhideWhenUsed="1"/>
     <w:lsdException w:name="HTML Variable" w:semiHidden="1" w:unhideWhenUsed="1"/>
+    <w:lsdException w:name="Normal Table" w:semiHidden="1" w:unhideWhenUsed="1"/>
     <w:lsdException w:name="annotation subject" w:semiHidden="1" w:unhideWhenUsed="1"/>
     <w:lsdException w:name="No List" w:semiHidden="1" w:unhideWhenUsed="1"/>
     <w:lsdException w:name="Outline List 1" w:semiHidden="1" w:unhideWhenUsed="1"/>
@@ -2913,8 +3036,10 @@
     <w:lsdException w:name="Table Elegant" w:semiHidden="1" w:unhideWhenUsed="1"/>
     <w:lsdException w:name="Table Professional" w:semiHidden="1" w:unhideWhenUsed="1"/>
     <w:lsdException w:name="Table Subtle 1" w:semiHidden="1" w:unhideWhenUsed="1"/>
+    <w:lsdException w:name="Table Subtle 2" w:semiHidden="1" w:unhideWhenUsed="1"/>
     <w:lsdException w:name="Table Web 1" w:semiHidden="1" w:unhideWhenUsed="1"/>
     <w:lsdException w:name="Table Web 2" w:semiHidden="1" w:unhideWhenUsed="1"/>
+    <w:lsdException w:name="Table Web 3" w:semiHidden="1" w:unhideWhenUsed="1"/>
     <w:lsdException w:name="Balloon Text" w:semiHidden="1" w:unhideWhenUsed="1"/>
     <w:lsdException w:name="Table Grid" w:uiPriority="39"/>
     <w:lsdException w:name="Table Theme" w:semiHidden="1" w:unhideWhenUsed="1"/>

</xml_diff>